<commit_message>
merge report and change position of minutes template
</commit_message>
<xml_diff>
--- a/document/ReportNo1_Hieu.docx
+++ b/document/ReportNo1_Hieu.docx
@@ -1,6 +1,6 @@
 
 <file path=word/document.xml><?xml version="1.0" encoding="utf-8"?>
-<w:document xmlns:wpc="http://schemas.microsoft.com/office/word/2010/wordprocessingCanvas" xmlns:mc="http://schemas.openxmlformats.org/markup-compatibility/2006" xmlns:o="urn:schemas-microsoft-com:office:office" xmlns:r="http://schemas.openxmlformats.org/officeDocument/2006/relationships" xmlns:m="http://schemas.openxmlformats.org/officeDocument/2006/math" xmlns:v="urn:schemas-microsoft-com:vml" xmlns:wp14="http://schemas.microsoft.com/office/word/2010/wordprocessingDrawing" xmlns:wp="http://schemas.openxmlformats.org/drawingml/2006/wordprocessingDrawing" xmlns:w10="urn:schemas-microsoft-com:office:word" xmlns:w="http://schemas.openxmlformats.org/wordprocessingml/2006/main" xmlns:w14="http://schemas.microsoft.com/office/word/2010/wordml" xmlns:w15="http://schemas.microsoft.com/office/word/2012/wordml" xmlns:wpg="http://schemas.microsoft.com/office/word/2010/wordprocessingGroup" xmlns:wpi="http://schemas.microsoft.com/office/word/2010/wordprocessingInk" xmlns:wne="http://schemas.microsoft.com/office/word/2006/wordml" xmlns:wps="http://schemas.microsoft.com/office/word/2010/wordprocessingShape" mc:Ignorable="w14 w15 wp14">
+<w:document xmlns:wpc="http://schemas.microsoft.com/office/word/2010/wordprocessingCanvas" xmlns:cx="http://schemas.microsoft.com/office/drawing/2014/chartex" xmlns:cx1="http://schemas.microsoft.com/office/drawing/2015/9/8/chartex" xmlns:cx2="http://schemas.microsoft.com/office/drawing/2015/10/21/chartex" xmlns:cx3="http://schemas.microsoft.com/office/drawing/2016/5/9/chartex" xmlns:cx4="http://schemas.microsoft.com/office/drawing/2016/5/10/chartex" xmlns:cx5="http://schemas.microsoft.com/office/drawing/2016/5/11/chartex" xmlns:cx6="http://schemas.microsoft.com/office/drawing/2016/5/12/chartex" xmlns:cx7="http://schemas.microsoft.com/office/drawing/2016/5/13/chartex" xmlns:cx8="http://schemas.microsoft.com/office/drawing/2016/5/14/chartex" xmlns:mc="http://schemas.openxmlformats.org/markup-compatibility/2006" xmlns:aink="http://schemas.microsoft.com/office/drawing/2016/ink" xmlns:am3d="http://schemas.microsoft.com/office/drawing/2017/model3d" xmlns:o="urn:schemas-microsoft-com:office:office" xmlns:r="http://schemas.openxmlformats.org/officeDocument/2006/relationships" xmlns:m="http://schemas.openxmlformats.org/officeDocument/2006/math" xmlns:v="urn:schemas-microsoft-com:vml" xmlns:wp14="http://schemas.microsoft.com/office/word/2010/wordprocessingDrawing" xmlns:wp="http://schemas.openxmlformats.org/drawingml/2006/wordprocessingDrawing" xmlns:w10="urn:schemas-microsoft-com:office:word" xmlns:w="http://schemas.openxmlformats.org/wordprocessingml/2006/main" xmlns:w14="http://schemas.microsoft.com/office/word/2010/wordml" xmlns:w15="http://schemas.microsoft.com/office/word/2012/wordml" xmlns:w16cid="http://schemas.microsoft.com/office/word/2016/wordml/cid" xmlns:w16se="http://schemas.microsoft.com/office/word/2015/wordml/symex" xmlns:wpg="http://schemas.microsoft.com/office/word/2010/wordprocessingGroup" xmlns:wpi="http://schemas.microsoft.com/office/word/2010/wordprocessingInk" xmlns:wne="http://schemas.microsoft.com/office/word/2006/wordml" xmlns:wps="http://schemas.microsoft.com/office/word/2010/wordprocessingShape" mc:Ignorable="w14 w15 w16se w16cid wp14">
   <w:body>
     <w:p>
       <w:pPr>
@@ -259,7 +259,7 @@
       <w:pPr>
         <w:pStyle w:val="Default"/>
         <w:spacing w:line="360" w:lineRule="auto"/>
-        <w:ind w:left="720"/>
+        <w:ind w:left="720" w:firstLine="720"/>
         <w:jc w:val="both"/>
         <w:rPr>
           <w:rFonts w:ascii="Times New Roman" w:hAnsi="Times New Roman" w:cs="Times New Roman"/>
@@ -325,7 +325,16 @@
           <w:rFonts w:ascii="Times New Roman" w:hAnsi="Times New Roman" w:cs="Times New Roman"/>
           <w:color w:val="000000" w:themeColor="text1"/>
         </w:rPr>
-        <w:t xml:space="preserve"> players and</w:t>
+        <w:t xml:space="preserve"> play</w:t>
+      </w:r>
+      <w:bookmarkStart w:id="9" w:name="_GoBack"/>
+      <w:bookmarkEnd w:id="9"/>
+      <w:r>
+        <w:rPr>
+          <w:rFonts w:ascii="Times New Roman" w:hAnsi="Times New Roman" w:cs="Times New Roman"/>
+          <w:color w:val="000000" w:themeColor="text1"/>
+        </w:rPr>
+        <w:t>ers and</w:t>
       </w:r>
       <w:r>
         <w:rPr>
@@ -374,7 +383,35 @@
           <w:rFonts w:ascii="Times New Roman" w:hAnsi="Times New Roman" w:cs="Times New Roman"/>
           <w:color w:val="000000" w:themeColor="text1"/>
         </w:rPr>
-        <w:t xml:space="preserve"> for everyone. In the past, people who want to rent a football field will have to come in and set up a rental schedule with the </w:t>
+        <w:t xml:space="preserve"> for everyone.</w:t>
+      </w:r>
+      <w:r>
+        <w:rPr>
+          <w:rFonts w:ascii="Times New Roman" w:hAnsi="Times New Roman" w:cs="Times New Roman"/>
+          <w:color w:val="000000" w:themeColor="text1"/>
+        </w:rPr>
+        <w:t xml:space="preserve"> Reservate field to play soccer in HCM is no stranger to any football player. The current</w:t>
+      </w:r>
+      <w:r>
+        <w:rPr>
+          <w:rFonts w:ascii="Times New Roman" w:hAnsi="Times New Roman" w:cs="Times New Roman"/>
+          <w:color w:val="000000" w:themeColor="text1"/>
+        </w:rPr>
+        <w:t xml:space="preserve">, people who want to </w:t>
+      </w:r>
+      <w:r>
+        <w:rPr>
+          <w:rFonts w:ascii="Times New Roman" w:hAnsi="Times New Roman" w:cs="Times New Roman"/>
+          <w:color w:val="000000" w:themeColor="text1"/>
+        </w:rPr>
+        <w:t>reserve</w:t>
+      </w:r>
+      <w:r>
+        <w:rPr>
+          <w:rFonts w:ascii="Times New Roman" w:hAnsi="Times New Roman" w:cs="Times New Roman"/>
+          <w:color w:val="000000" w:themeColor="text1"/>
+        </w:rPr>
+        <w:t xml:space="preserve"> a football field will have to come in and set up a rental schedule with the </w:t>
       </w:r>
       <w:r>
         <w:rPr>
@@ -416,7 +453,21 @@
           <w:rFonts w:ascii="Times New Roman" w:hAnsi="Times New Roman" w:cs="Times New Roman"/>
           <w:color w:val="000000" w:themeColor="text1"/>
         </w:rPr>
-        <w:t xml:space="preserve">the risk of not being able to rent the playground due to </w:t>
+        <w:t xml:space="preserve">the risk of not being able to </w:t>
+      </w:r>
+      <w:r>
+        <w:rPr>
+          <w:rFonts w:ascii="Times New Roman" w:hAnsi="Times New Roman" w:cs="Times New Roman"/>
+          <w:color w:val="000000" w:themeColor="text1"/>
+        </w:rPr>
+        <w:t>reserve</w:t>
+      </w:r>
+      <w:r>
+        <w:rPr>
+          <w:rFonts w:ascii="Times New Roman" w:hAnsi="Times New Roman" w:cs="Times New Roman"/>
+          <w:color w:val="000000" w:themeColor="text1"/>
+        </w:rPr>
+        <w:t xml:space="preserve"> the playground due to </w:t>
       </w:r>
       <w:r>
         <w:rPr>
@@ -605,7 +656,21 @@
           <w:rFonts w:ascii="Times New Roman" w:hAnsi="Times New Roman" w:cs="Times New Roman"/>
           <w:color w:val="000000" w:themeColor="text1"/>
         </w:rPr>
-        <w:t xml:space="preserve">and competitors </w:t>
+        <w:t>and competitors</w:t>
+      </w:r>
+      <w:r>
+        <w:rPr>
+          <w:rFonts w:ascii="Times New Roman" w:hAnsi="Times New Roman" w:cs="Times New Roman"/>
+          <w:color w:val="000000" w:themeColor="text1"/>
+        </w:rPr>
+        <w:t xml:space="preserve"> have same level</w:t>
+      </w:r>
+      <w:r>
+        <w:rPr>
+          <w:rFonts w:ascii="Times New Roman" w:hAnsi="Times New Roman" w:cs="Times New Roman"/>
+          <w:color w:val="000000" w:themeColor="text1"/>
+        </w:rPr>
+        <w:t xml:space="preserve"> </w:t>
       </w:r>
       <w:r>
         <w:rPr>
@@ -715,7 +780,7 @@
       <w:pPr>
         <w:pStyle w:val="Default"/>
         <w:spacing w:line="360" w:lineRule="auto"/>
-        <w:ind w:left="720"/>
+        <w:ind w:left="720" w:firstLine="720"/>
         <w:jc w:val="both"/>
         <w:rPr>
           <w:rFonts w:ascii="Times New Roman" w:hAnsi="Times New Roman" w:cs="Times New Roman"/>
@@ -728,7 +793,23 @@
           <w:color w:val="000000" w:themeColor="text1"/>
           <w:shd w:val="clear" w:color="auto" w:fill="FFFFFF"/>
         </w:rPr>
-        <w:t xml:space="preserve">In this document, we will introduce a </w:t>
+        <w:t>In this document, we introduce</w:t>
+      </w:r>
+      <w:r>
+        <w:rPr>
+          <w:rFonts w:ascii="Times New Roman" w:hAnsi="Times New Roman" w:cs="Times New Roman"/>
+          <w:color w:val="000000" w:themeColor="text1"/>
+          <w:shd w:val="clear" w:color="auto" w:fill="FFFFFF"/>
+        </w:rPr>
+        <w:t xml:space="preserve"> a system as a</w:t>
+      </w:r>
+      <w:r>
+        <w:rPr>
+          <w:rFonts w:ascii="Times New Roman" w:hAnsi="Times New Roman" w:cs="Times New Roman"/>
+          <w:color w:val="000000" w:themeColor="text1"/>
+          <w:shd w:val="clear" w:color="auto" w:fill="FFFFFF"/>
+        </w:rPr>
+        <w:t xml:space="preserve"> </w:t>
       </w:r>
       <w:r>
         <w:rPr>
@@ -791,142 +872,95 @@
           <w:rFonts w:ascii="Times New Roman" w:hAnsi="Times New Roman" w:cs="Times New Roman"/>
           <w:color w:val="000000" w:themeColor="text1"/>
         </w:rPr>
-        <w:t xml:space="preserve"> owners can manage their fields and customers as well as receive feedbacks and reviews in order to improve the quality of services</w:t>
-      </w:r>
-      <w:r>
-        <w:rPr>
-          <w:rFonts w:ascii="Times New Roman" w:hAnsi="Times New Roman" w:cs="Times New Roman"/>
-          <w:color w:val="000000" w:themeColor="text1"/>
-        </w:rPr>
-        <w:t>.</w:t>
-      </w:r>
-      <w:r>
-        <w:rPr>
-          <w:rFonts w:ascii="Times New Roman" w:hAnsi="Times New Roman" w:cs="Times New Roman"/>
-          <w:color w:val="000000" w:themeColor="text1"/>
-        </w:rPr>
-        <w:t xml:space="preserve"> It also helps </w:t>
-      </w:r>
-      <w:r>
-        <w:rPr>
-          <w:rFonts w:ascii="Times New Roman" w:hAnsi="Times New Roman" w:cs="Times New Roman"/>
-          <w:color w:val="000000" w:themeColor="text1"/>
-        </w:rPr>
-        <w:t xml:space="preserve">players </w:t>
-      </w:r>
-      <w:r>
-        <w:rPr>
-          <w:rFonts w:ascii="Times New Roman" w:hAnsi="Times New Roman" w:cs="Times New Roman"/>
-          <w:color w:val="000000" w:themeColor="text1"/>
-        </w:rPr>
-        <w:t xml:space="preserve">in booking a </w:t>
-      </w:r>
-      <w:r>
-        <w:rPr>
-          <w:rFonts w:ascii="Times New Roman" w:hAnsi="Times New Roman" w:cs="Times New Roman"/>
-          <w:color w:val="000000" w:themeColor="text1"/>
-        </w:rPr>
-        <w:t xml:space="preserve">football </w:t>
-      </w:r>
-      <w:r>
-        <w:rPr>
-          <w:rFonts w:ascii="Times New Roman" w:hAnsi="Times New Roman" w:cs="Times New Roman"/>
-          <w:color w:val="000000" w:themeColor="text1"/>
-        </w:rPr>
-        <w:t>field</w:t>
-      </w:r>
-      <w:r>
-        <w:rPr>
-          <w:rFonts w:ascii="Times New Roman" w:hAnsi="Times New Roman" w:cs="Times New Roman"/>
-          <w:color w:val="000000" w:themeColor="text1"/>
-        </w:rPr>
-        <w:t xml:space="preserve">. It can also </w:t>
-      </w:r>
-      <w:r>
-        <w:rPr>
-          <w:rFonts w:ascii="Times New Roman" w:hAnsi="Times New Roman" w:cs="Times New Roman"/>
-          <w:color w:val="000000" w:themeColor="text1"/>
-        </w:rPr>
-        <w:t>suggest</w:t>
-      </w:r>
-      <w:r>
-        <w:rPr>
-          <w:rFonts w:ascii="Times New Roman" w:hAnsi="Times New Roman" w:cs="Times New Roman"/>
-          <w:color w:val="000000" w:themeColor="text1"/>
-        </w:rPr>
-        <w:t xml:space="preserve"> competitor</w:t>
-      </w:r>
-      <w:r>
-        <w:rPr>
-          <w:rFonts w:ascii="Times New Roman" w:hAnsi="Times New Roman" w:cs="Times New Roman"/>
-          <w:color w:val="000000" w:themeColor="text1"/>
-        </w:rPr>
-        <w:t>s or teams</w:t>
-      </w:r>
-      <w:r>
-        <w:rPr>
-          <w:rFonts w:ascii="Times New Roman" w:hAnsi="Times New Roman" w:cs="Times New Roman"/>
-          <w:color w:val="000000" w:themeColor="text1"/>
-        </w:rPr>
-        <w:t xml:space="preserve"> </w:t>
-      </w:r>
-      <w:r>
-        <w:rPr>
-          <w:rFonts w:ascii="Times New Roman" w:hAnsi="Times New Roman" w:cs="Times New Roman"/>
-          <w:color w:val="000000" w:themeColor="text1"/>
-        </w:rPr>
-        <w:t xml:space="preserve">based on team’s </w:t>
-      </w:r>
-      <w:r>
-        <w:rPr>
-          <w:rFonts w:ascii="Times New Roman" w:hAnsi="Times New Roman" w:cs="Times New Roman"/>
-          <w:color w:val="000000" w:themeColor="text1"/>
-        </w:rPr>
-        <w:t>level recorded on the system</w:t>
-      </w:r>
-      <w:r>
-        <w:rPr>
-          <w:rFonts w:ascii="Times New Roman" w:hAnsi="Times New Roman" w:cs="Times New Roman"/>
-          <w:color w:val="000000" w:themeColor="text1"/>
-        </w:rPr>
-        <w:t>.</w:t>
-      </w:r>
-      <w:r>
-        <w:rPr>
-          <w:rFonts w:ascii="Times New Roman" w:hAnsi="Times New Roman" w:cs="Times New Roman"/>
-          <w:color w:val="000000" w:themeColor="text1"/>
-        </w:rPr>
-        <w:t xml:space="preserve"> </w:t>
-      </w:r>
-      <w:r>
-        <w:rPr>
-          <w:rFonts w:ascii="Times New Roman" w:hAnsi="Times New Roman" w:cs="Times New Roman"/>
-          <w:color w:val="000000" w:themeColor="text1"/>
-        </w:rPr>
-        <w:t>This document also describes our working process in 4 months includes our perspective in the system, component designs and detailed core workflo</w:t>
-      </w:r>
-      <w:r>
-        <w:rPr>
-          <w:rFonts w:ascii="Times New Roman" w:hAnsi="Times New Roman" w:cs="Times New Roman"/>
-          <w:color w:val="000000" w:themeColor="text1"/>
-        </w:rPr>
-        <w:t xml:space="preserve">ws. </w:t>
+        <w:t xml:space="preserve"> owners can m</w:t>
+      </w:r>
+      <w:r>
+        <w:rPr>
+          <w:rFonts w:ascii="Times New Roman" w:hAnsi="Times New Roman" w:cs="Times New Roman"/>
+          <w:color w:val="000000" w:themeColor="text1"/>
+        </w:rPr>
+        <w:t>anage their fields</w:t>
+      </w:r>
+      <w:r>
+        <w:rPr>
+          <w:rFonts w:ascii="Times New Roman" w:hAnsi="Times New Roman" w:cs="Times New Roman"/>
+          <w:color w:val="000000" w:themeColor="text1"/>
+        </w:rPr>
+        <w:t xml:space="preserve"> more effective</w:t>
+      </w:r>
+      <w:r>
+        <w:rPr>
+          <w:rFonts w:ascii="Times New Roman" w:hAnsi="Times New Roman" w:cs="Times New Roman"/>
+          <w:color w:val="000000" w:themeColor="text1"/>
+        </w:rPr>
+        <w:t>; p</w:t>
+      </w:r>
+      <w:r>
+        <w:rPr>
+          <w:rFonts w:ascii="Times New Roman" w:hAnsi="Times New Roman" w:cs="Times New Roman"/>
+          <w:color w:val="000000" w:themeColor="text1"/>
+        </w:rPr>
+        <w:t>layers</w:t>
+      </w:r>
+      <w:r>
+        <w:rPr>
+          <w:rFonts w:ascii="Times New Roman" w:hAnsi="Times New Roman" w:cs="Times New Roman"/>
+          <w:color w:val="000000" w:themeColor="text1"/>
+        </w:rPr>
+        <w:t xml:space="preserve"> reserve field online, suggest</w:t>
+      </w:r>
+      <w:r>
+        <w:rPr>
+          <w:rFonts w:ascii="Times New Roman" w:hAnsi="Times New Roman" w:cs="Times New Roman"/>
+          <w:color w:val="000000" w:themeColor="text1"/>
+        </w:rPr>
+        <w:t xml:space="preserve"> competitors </w:t>
+      </w:r>
+      <w:r>
+        <w:rPr>
+          <w:rFonts w:ascii="Times New Roman" w:hAnsi="Times New Roman" w:cs="Times New Roman"/>
+          <w:color w:val="000000" w:themeColor="text1"/>
+        </w:rPr>
+        <w:t>have same level</w:t>
+      </w:r>
+      <w:r>
+        <w:rPr>
+          <w:rFonts w:ascii="Times New Roman" w:hAnsi="Times New Roman" w:cs="Times New Roman"/>
+          <w:color w:val="000000" w:themeColor="text1"/>
+        </w:rPr>
+        <w:t xml:space="preserve"> based on rating points. Rating point</w:t>
+      </w:r>
+      <w:r>
+        <w:rPr>
+          <w:rFonts w:ascii="Times New Roman" w:hAnsi="Times New Roman" w:cs="Times New Roman"/>
+          <w:color w:val="000000" w:themeColor="text1"/>
+        </w:rPr>
+        <w:t xml:space="preserve"> is calculated by rate and comment of player after match finished</w:t>
+      </w:r>
+      <w:r>
+        <w:rPr>
+          <w:rFonts w:ascii="Times New Roman" w:hAnsi="Times New Roman" w:cs="Times New Roman"/>
+          <w:color w:val="000000" w:themeColor="text1"/>
+        </w:rPr>
+        <w:t xml:space="preserve">. </w:t>
+      </w:r>
+      <w:r>
+        <w:rPr>
+          <w:rFonts w:ascii="Times New Roman" w:hAnsi="Times New Roman" w:cs="Times New Roman"/>
+          <w:color w:val="000000" w:themeColor="text1"/>
+        </w:rPr>
+        <w:t>This document also describes our working process in 4 months includes our perspective in the system, component desi</w:t>
+      </w:r>
+      <w:r>
+        <w:rPr>
+          <w:rFonts w:ascii="Times New Roman" w:hAnsi="Times New Roman" w:cs="Times New Roman"/>
+          <w:color w:val="000000" w:themeColor="text1"/>
+        </w:rPr>
+        <w:t>gn and detailed core workflows.</w:t>
       </w:r>
     </w:p>
     <w:p>
       <w:pPr>
-        <w:pStyle w:val="Default"/>
-        <w:spacing w:line="360" w:lineRule="auto"/>
-        <w:ind w:left="720"/>
-        <w:jc w:val="both"/>
-        <w:rPr>
-          <w:rFonts w:ascii="Times New Roman" w:hAnsi="Times New Roman" w:cs="Times New Roman"/>
-          <w:color w:val="2F5496" w:themeColor="accent5" w:themeShade="BF"/>
-        </w:rPr>
-      </w:pPr>
-    </w:p>
-    <w:p>
-      <w:pPr>
         <w:pStyle w:val="Heading2"/>
         <w:spacing w:line="360" w:lineRule="auto"/>
         <w:rPr>
@@ -935,8 +969,8 @@
           <w:szCs w:val="24"/>
         </w:rPr>
       </w:pPr>
-      <w:bookmarkStart w:id="9" w:name="_Toc419668203"/>
-      <w:bookmarkStart w:id="10" w:name="_Toc448578469"/>
+      <w:bookmarkStart w:id="10" w:name="_Toc419668203"/>
+      <w:bookmarkStart w:id="11" w:name="_Toc448578469"/>
       <w:r>
         <w:rPr>
           <w:rFonts w:ascii="Times New Roman" w:hAnsi="Times New Roman" w:cs="Times New Roman"/>
@@ -946,8 +980,8 @@
         <w:lastRenderedPageBreak/>
         <w:t>Current Situation</w:t>
       </w:r>
-      <w:bookmarkEnd w:id="9"/>
       <w:bookmarkEnd w:id="10"/>
+      <w:bookmarkEnd w:id="11"/>
     </w:p>
     <w:p>
       <w:pPr>
@@ -963,6 +997,32 @@
         <w:rPr>
           <w:rFonts w:ascii="Times New Roman" w:hAnsi="Times New Roman" w:cs="Times New Roman"/>
         </w:rPr>
+        <w:t xml:space="preserve">- </w:t>
+      </w:r>
+      <w:r>
+        <w:rPr>
+          <w:rFonts w:ascii="Times New Roman" w:hAnsi="Times New Roman" w:cs="Times New Roman"/>
+          <w:b/>
+        </w:rPr>
+        <w:t>Player</w:t>
+      </w:r>
+      <w:r>
+        <w:rPr>
+          <w:rFonts w:ascii="Times New Roman" w:hAnsi="Times New Roman" w:cs="Times New Roman"/>
+          <w:b/>
+        </w:rPr>
+        <w:t>:</w:t>
+      </w:r>
+      <w:r>
+        <w:rPr>
+          <w:rFonts w:ascii="Times New Roman" w:hAnsi="Times New Roman" w:cs="Times New Roman"/>
+        </w:rPr>
+        <w:t xml:space="preserve"> </w:t>
+      </w:r>
+      <w:r>
+        <w:rPr>
+          <w:rFonts w:ascii="Times New Roman" w:hAnsi="Times New Roman" w:cs="Times New Roman"/>
+        </w:rPr>
         <w:t>W</w:t>
       </w:r>
       <w:r>
@@ -977,8 +1037,6 @@
         </w:rPr>
         <w:t>book</w:t>
       </w:r>
-      <w:bookmarkStart w:id="11" w:name="_GoBack"/>
-      <w:bookmarkEnd w:id="11"/>
       <w:r>
         <w:rPr>
           <w:rFonts w:ascii="Times New Roman" w:hAnsi="Times New Roman" w:cs="Times New Roman"/>
@@ -1015,31 +1073,7 @@
         <w:rPr>
           <w:rFonts w:ascii="Times New Roman" w:hAnsi="Times New Roman" w:cs="Times New Roman"/>
         </w:rPr>
-        <w:t>Go</w:t>
-      </w:r>
-      <w:r>
-        <w:rPr>
-          <w:rFonts w:ascii="Times New Roman" w:hAnsi="Times New Roman" w:cs="Times New Roman"/>
-        </w:rPr>
-        <w:t xml:space="preserve"> to </w:t>
-      </w:r>
-      <w:r>
-        <w:rPr>
-          <w:rFonts w:ascii="Times New Roman" w:hAnsi="Times New Roman" w:cs="Times New Roman"/>
-        </w:rPr>
-        <w:t>a football</w:t>
-      </w:r>
-      <w:r>
-        <w:rPr>
-          <w:rFonts w:ascii="Times New Roman" w:hAnsi="Times New Roman" w:cs="Times New Roman"/>
-        </w:rPr>
-        <w:t xml:space="preserve"> field</w:t>
-      </w:r>
-      <w:r>
-        <w:rPr>
-          <w:rFonts w:ascii="Times New Roman" w:hAnsi="Times New Roman" w:cs="Times New Roman"/>
-        </w:rPr>
-        <w:t>.</w:t>
+        <w:t>Find other players or teams to play with (if they do not have enough players to play as two teams).</w:t>
       </w:r>
     </w:p>
     <w:p>
@@ -1059,105 +1093,31 @@
         <w:rPr>
           <w:rFonts w:ascii="Times New Roman" w:hAnsi="Times New Roman" w:cs="Times New Roman"/>
         </w:rPr>
-        <w:t>F</w:t>
-      </w:r>
-      <w:r>
-        <w:rPr>
-          <w:rFonts w:ascii="Times New Roman" w:hAnsi="Times New Roman" w:cs="Times New Roman"/>
-        </w:rPr>
-        <w:t xml:space="preserve">ind </w:t>
-      </w:r>
-      <w:r>
-        <w:rPr>
-          <w:rFonts w:ascii="Times New Roman" w:hAnsi="Times New Roman" w:cs="Times New Roman"/>
-        </w:rPr>
-        <w:t>other players</w:t>
-      </w:r>
-      <w:r>
-        <w:rPr>
-          <w:rFonts w:ascii="Times New Roman" w:hAnsi="Times New Roman" w:cs="Times New Roman"/>
-        </w:rPr>
-        <w:t xml:space="preserve"> or </w:t>
-      </w:r>
-      <w:r>
-        <w:rPr>
-          <w:rFonts w:ascii="Times New Roman" w:hAnsi="Times New Roman" w:cs="Times New Roman"/>
-        </w:rPr>
-        <w:t xml:space="preserve">teams </w:t>
-      </w:r>
-      <w:r>
-        <w:rPr>
-          <w:rFonts w:ascii="Times New Roman" w:hAnsi="Times New Roman" w:cs="Times New Roman"/>
-        </w:rPr>
-        <w:t xml:space="preserve">to play with </w:t>
-      </w:r>
-      <w:r>
-        <w:rPr>
-          <w:rFonts w:ascii="Times New Roman" w:hAnsi="Times New Roman" w:cs="Times New Roman"/>
-        </w:rPr>
-        <w:t>(</w:t>
-      </w:r>
-      <w:r>
-        <w:rPr>
-          <w:rFonts w:ascii="Times New Roman" w:hAnsi="Times New Roman" w:cs="Times New Roman"/>
-        </w:rPr>
-        <w:t>if they do not have enough players to play as two teams</w:t>
-      </w:r>
-      <w:r>
-        <w:rPr>
-          <w:rFonts w:ascii="Times New Roman" w:hAnsi="Times New Roman" w:cs="Times New Roman"/>
-        </w:rPr>
-        <w:t>)</w:t>
-      </w:r>
-      <w:r>
-        <w:rPr>
-          <w:rFonts w:ascii="Times New Roman" w:hAnsi="Times New Roman" w:cs="Times New Roman"/>
-        </w:rPr>
-        <w:t>.</w:t>
-      </w:r>
-    </w:p>
-    <w:p>
-      <w:pPr>
-        <w:pStyle w:val="Default"/>
-        <w:numPr>
-          <w:ilvl w:val="1"/>
-          <w:numId w:val="2"/>
-        </w:numPr>
-        <w:spacing w:line="360" w:lineRule="auto"/>
-        <w:jc w:val="both"/>
-        <w:rPr>
-          <w:rFonts w:ascii="Times New Roman" w:hAnsi="Times New Roman" w:cs="Times New Roman"/>
-        </w:rPr>
-      </w:pPr>
-      <w:r>
-        <w:rPr>
-          <w:rFonts w:ascii="Times New Roman" w:hAnsi="Times New Roman" w:cs="Times New Roman"/>
-        </w:rPr>
-        <w:t>Book</w:t>
-      </w:r>
-      <w:r>
-        <w:rPr>
-          <w:rFonts w:ascii="Times New Roman" w:hAnsi="Times New Roman" w:cs="Times New Roman"/>
-        </w:rPr>
-        <w:t xml:space="preserve"> </w:t>
-      </w:r>
-      <w:r>
-        <w:rPr>
-          <w:rFonts w:ascii="Times New Roman" w:hAnsi="Times New Roman" w:cs="Times New Roman"/>
-        </w:rPr>
-        <w:t>if it is</w:t>
-      </w:r>
-      <w:r>
-        <w:rPr>
-          <w:rFonts w:ascii="Times New Roman" w:hAnsi="Times New Roman" w:cs="Times New Roman"/>
-        </w:rPr>
-        <w:t xml:space="preserve"> </w:t>
-      </w:r>
-      <w:r>
-        <w:rPr>
-          <w:rFonts w:ascii="Times New Roman" w:hAnsi="Times New Roman" w:cs="Times New Roman"/>
-        </w:rPr>
-        <w:t>suitable</w:t>
+        <w:t>Go</w:t>
+      </w:r>
+      <w:r>
+        <w:rPr>
+          <w:rFonts w:ascii="Times New Roman" w:hAnsi="Times New Roman" w:cs="Times New Roman"/>
+        </w:rPr>
+        <w:t xml:space="preserve"> to </w:t>
+      </w:r>
+      <w:r>
+        <w:rPr>
+          <w:rFonts w:ascii="Times New Roman" w:hAnsi="Times New Roman" w:cs="Times New Roman"/>
+        </w:rPr>
+        <w:t>a football</w:t>
+      </w:r>
+      <w:r>
+        <w:rPr>
+          <w:rFonts w:ascii="Times New Roman" w:hAnsi="Times New Roman" w:cs="Times New Roman"/>
+        </w:rPr>
+        <w:t xml:space="preserve"> field</w:t>
+      </w:r>
+      <w:r>
+        <w:rPr>
+          <w:rFonts w:ascii="Times New Roman" w:hAnsi="Times New Roman" w:cs="Times New Roman"/>
+        </w:rPr>
+        <w:t xml:space="preserve"> or call to field owner to reservate if time is suitable</w:t>
       </w:r>
       <w:r>
         <w:rPr>
@@ -1188,10 +1148,183 @@
         <w:pStyle w:val="Default"/>
         <w:spacing w:line="360" w:lineRule="auto"/>
         <w:ind w:left="709" w:firstLine="11"/>
-        <w:rPr>
-          <w:rFonts w:ascii="Times New Roman" w:hAnsi="Times New Roman" w:cs="Times New Roman"/>
-        </w:rPr>
-      </w:pPr>
+        <w:jc w:val="both"/>
+        <w:rPr>
+          <w:rFonts w:ascii="Times New Roman" w:hAnsi="Times New Roman" w:cs="Times New Roman"/>
+        </w:rPr>
+      </w:pPr>
+      <w:r>
+        <w:rPr>
+          <w:rFonts w:ascii="Times New Roman" w:hAnsi="Times New Roman" w:cs="Times New Roman"/>
+        </w:rPr>
+        <w:t xml:space="preserve">- </w:t>
+      </w:r>
+      <w:r>
+        <w:rPr>
+          <w:rFonts w:ascii="Times New Roman" w:hAnsi="Times New Roman" w:cs="Times New Roman"/>
+          <w:b/>
+        </w:rPr>
+        <w:t>Field owner:</w:t>
+      </w:r>
+      <w:r>
+        <w:rPr>
+          <w:rFonts w:ascii="Times New Roman" w:hAnsi="Times New Roman" w:cs="Times New Roman"/>
+          <w:b/>
+        </w:rPr>
+        <w:t xml:space="preserve"> </w:t>
+      </w:r>
+      <w:r>
+        <w:rPr>
+          <w:rFonts w:ascii="Times New Roman" w:hAnsi="Times New Roman" w:cs="Times New Roman"/>
+        </w:rPr>
+        <w:t xml:space="preserve">When </w:t>
+      </w:r>
+      <w:r>
+        <w:rPr>
+          <w:rFonts w:ascii="Times New Roman" w:hAnsi="Times New Roman" w:cs="Times New Roman"/>
+        </w:rPr>
+        <w:t xml:space="preserve">field owener received a </w:t>
+      </w:r>
+      <w:r>
+        <w:rPr>
+          <w:rFonts w:ascii="Times New Roman" w:hAnsi="Times New Roman" w:cs="Times New Roman"/>
+        </w:rPr>
+        <w:t>field reservation</w:t>
+      </w:r>
+      <w:r>
+        <w:rPr>
+          <w:rFonts w:ascii="Times New Roman" w:hAnsi="Times New Roman" w:cs="Times New Roman"/>
+        </w:rPr>
+        <w:t xml:space="preserve"> request</w:t>
+      </w:r>
+      <w:r>
+        <w:rPr>
+          <w:rFonts w:ascii="Times New Roman" w:hAnsi="Times New Roman" w:cs="Times New Roman"/>
+        </w:rPr>
+        <w:t>, they have to do the following steps:</w:t>
+      </w:r>
+    </w:p>
+    <w:p>
+      <w:pPr>
+        <w:pStyle w:val="Default"/>
+        <w:numPr>
+          <w:ilvl w:val="0"/>
+          <w:numId w:val="10"/>
+        </w:numPr>
+        <w:spacing w:line="360" w:lineRule="auto"/>
+        <w:jc w:val="both"/>
+        <w:rPr>
+          <w:rFonts w:ascii="Times New Roman" w:hAnsi="Times New Roman" w:cs="Times New Roman"/>
+        </w:rPr>
+      </w:pPr>
+      <w:r>
+        <w:rPr>
+          <w:rFonts w:ascii="Times New Roman" w:hAnsi="Times New Roman" w:cs="Times New Roman"/>
+        </w:rPr>
+        <w:t>Check the field reservation schedule is record in paper.</w:t>
+      </w:r>
+    </w:p>
+    <w:p>
+      <w:pPr>
+        <w:pStyle w:val="Default"/>
+        <w:numPr>
+          <w:ilvl w:val="0"/>
+          <w:numId w:val="10"/>
+        </w:numPr>
+        <w:spacing w:line="360" w:lineRule="auto"/>
+        <w:jc w:val="both"/>
+        <w:rPr>
+          <w:rFonts w:ascii="Times New Roman" w:hAnsi="Times New Roman" w:cs="Times New Roman"/>
+        </w:rPr>
+      </w:pPr>
+      <w:r>
+        <w:rPr>
+          <w:rFonts w:ascii="Times New Roman" w:hAnsi="Times New Roman" w:cs="Times New Roman"/>
+        </w:rPr>
+        <w:t>If the time doesn’t have match, field owner will</w:t>
+      </w:r>
+      <w:r>
+        <w:rPr>
+          <w:rFonts w:ascii="Times New Roman" w:hAnsi="Times New Roman" w:cs="Times New Roman"/>
+        </w:rPr>
+        <w:t xml:space="preserve"> record.</w:t>
+      </w:r>
+    </w:p>
+    <w:p>
+      <w:pPr>
+        <w:pStyle w:val="Default"/>
+        <w:numPr>
+          <w:ilvl w:val="0"/>
+          <w:numId w:val="10"/>
+        </w:numPr>
+        <w:spacing w:line="360" w:lineRule="auto"/>
+        <w:jc w:val="both"/>
+        <w:rPr>
+          <w:rFonts w:ascii="Times New Roman" w:hAnsi="Times New Roman" w:cs="Times New Roman"/>
+        </w:rPr>
+      </w:pPr>
+      <w:r>
+        <w:rPr>
+          <w:rFonts w:ascii="Times New Roman" w:hAnsi="Times New Roman" w:cs="Times New Roman"/>
+        </w:rPr>
+        <w:t>If player requests matching competitors, field owner will find player reservate same time and confirm to player.</w:t>
+      </w:r>
+      <w:r>
+        <w:rPr>
+          <w:rFonts w:ascii="Times New Roman" w:hAnsi="Times New Roman" w:cs="Times New Roman"/>
+        </w:rPr>
+        <w:t xml:space="preserve"> </w:t>
+      </w:r>
+    </w:p>
+    <w:p>
+      <w:pPr>
+        <w:pStyle w:val="Default"/>
+        <w:numPr>
+          <w:ilvl w:val="0"/>
+          <w:numId w:val="10"/>
+        </w:numPr>
+        <w:spacing w:line="360" w:lineRule="auto"/>
+        <w:jc w:val="both"/>
+        <w:rPr>
+          <w:rFonts w:ascii="Times New Roman" w:hAnsi="Times New Roman" w:cs="Times New Roman"/>
+        </w:rPr>
+      </w:pPr>
+      <w:r>
+        <w:rPr>
+          <w:rFonts w:ascii="Times New Roman" w:hAnsi="Times New Roman" w:cs="Times New Roman"/>
+        </w:rPr>
+        <w:t>Reservate field fee is be paid</w:t>
+      </w:r>
+      <w:r>
+        <w:rPr>
+          <w:rFonts w:ascii="Times New Roman" w:hAnsi="Times New Roman" w:cs="Times New Roman"/>
+        </w:rPr>
+        <w:t xml:space="preserve"> after match</w:t>
+      </w:r>
+      <w:r>
+        <w:rPr>
+          <w:rFonts w:ascii="Times New Roman" w:hAnsi="Times New Roman" w:cs="Times New Roman"/>
+        </w:rPr>
+        <w:t xml:space="preserve"> finished</w:t>
+      </w:r>
+      <w:r>
+        <w:rPr>
+          <w:rFonts w:ascii="Times New Roman" w:hAnsi="Times New Roman" w:cs="Times New Roman"/>
+        </w:rPr>
+        <w:t xml:space="preserve"> by </w:t>
+      </w:r>
+      <w:r>
+        <w:rPr>
+          <w:rFonts w:ascii="Times New Roman" w:hAnsi="Times New Roman" w:cs="Times New Roman"/>
+        </w:rPr>
+        <w:t>cash</w:t>
+      </w:r>
+      <w:r>
+        <w:rPr>
+          <w:rFonts w:ascii="Times New Roman" w:hAnsi="Times New Roman" w:cs="Times New Roman"/>
+        </w:rPr>
+        <w:t>.</w:t>
+      </w:r>
     </w:p>
     <w:p>
       <w:pPr>
@@ -1278,13 +1411,15 @@
         <w:jc w:val="both"/>
         <w:rPr>
           <w:rFonts w:ascii="Times New Roman" w:hAnsi="Times New Roman" w:cs="Times New Roman"/>
-          <w:sz w:val="24"/>
-          <w:szCs w:val="24"/>
-        </w:rPr>
-      </w:pPr>
-      <w:r>
-        <w:rPr>
-          <w:rFonts w:ascii="Times New Roman" w:hAnsi="Times New Roman" w:cs="Times New Roman"/>
+          <w:b/>
+          <w:sz w:val="24"/>
+          <w:szCs w:val="24"/>
+        </w:rPr>
+      </w:pPr>
+      <w:r>
+        <w:rPr>
+          <w:rFonts w:ascii="Times New Roman" w:hAnsi="Times New Roman" w:cs="Times New Roman"/>
+          <w:b/>
           <w:sz w:val="24"/>
           <w:szCs w:val="24"/>
         </w:rPr>
@@ -1293,6 +1428,7 @@
       <w:r>
         <w:rPr>
           <w:rFonts w:ascii="Times New Roman" w:hAnsi="Times New Roman" w:cs="Times New Roman"/>
+          <w:b/>
           <w:sz w:val="24"/>
           <w:szCs w:val="24"/>
         </w:rPr>
@@ -1324,7 +1460,7 @@
           <w:sz w:val="24"/>
           <w:szCs w:val="24"/>
         </w:rPr>
-        <w:t>There is</w:t>
+        <w:t xml:space="preserve">Fields </w:t>
       </w:r>
       <w:r>
         <w:rPr>
@@ -1332,7 +1468,7 @@
           <w:sz w:val="24"/>
           <w:szCs w:val="24"/>
         </w:rPr>
-        <w:t xml:space="preserve"> no channel to reach</w:t>
+        <w:t>are overloaded at peak times but may have</w:t>
       </w:r>
       <w:r>
         <w:rPr>
@@ -1340,7 +1476,55 @@
           <w:sz w:val="24"/>
           <w:szCs w:val="24"/>
         </w:rPr>
-        <w:t xml:space="preserve"> potential customers</w:t>
+        <w:t xml:space="preserve"> no players</w:t>
+      </w:r>
+      <w:r>
+        <w:rPr>
+          <w:rFonts w:ascii="Times New Roman" w:eastAsia="Times New Roman" w:hAnsi="Times New Roman" w:cs="Times New Roman"/>
+          <w:sz w:val="24"/>
+          <w:szCs w:val="24"/>
+        </w:rPr>
+        <w:t xml:space="preserve"> at idle hours </w:t>
+      </w:r>
+      <w:r>
+        <w:rPr>
+          <w:rFonts w:ascii="Times New Roman" w:eastAsia="Times New Roman" w:hAnsi="Times New Roman" w:cs="Times New Roman"/>
+          <w:sz w:val="24"/>
+          <w:szCs w:val="24"/>
+        </w:rPr>
+        <w:sym w:font="Wingdings" w:char="F0E0"/>
+      </w:r>
+      <w:r>
+        <w:rPr>
+          <w:rFonts w:ascii="Times New Roman" w:eastAsia="Times New Roman" w:hAnsi="Times New Roman" w:cs="Times New Roman"/>
+          <w:sz w:val="24"/>
+          <w:szCs w:val="24"/>
+        </w:rPr>
+        <w:t xml:space="preserve"> can</w:t>
+      </w:r>
+      <w:r>
+        <w:rPr>
+          <w:rFonts w:ascii="Times New Roman" w:eastAsia="Times New Roman" w:hAnsi="Times New Roman" w:cs="Times New Roman"/>
+          <w:sz w:val="24"/>
+          <w:szCs w:val="24"/>
+        </w:rPr>
+        <w:t xml:space="preserve">not </w:t>
+      </w:r>
+      <w:r>
+        <w:rPr>
+          <w:rFonts w:ascii="Times New Roman" w:eastAsia="Times New Roman" w:hAnsi="Times New Roman" w:cs="Times New Roman"/>
+          <w:sz w:val="24"/>
+          <w:szCs w:val="24"/>
+        </w:rPr>
+        <w:t>optimize</w:t>
+      </w:r>
+      <w:r>
+        <w:rPr>
+          <w:rFonts w:ascii="Times New Roman" w:eastAsia="Times New Roman" w:hAnsi="Times New Roman" w:cs="Times New Roman"/>
+          <w:sz w:val="24"/>
+          <w:szCs w:val="24"/>
+        </w:rPr>
+        <w:t xml:space="preserve"> profit</w:t>
       </w:r>
       <w:r>
         <w:rPr>
@@ -1392,7 +1576,7 @@
           <w:sz w:val="24"/>
           <w:szCs w:val="24"/>
         </w:rPr>
-        <w:t xml:space="preserve"> to customers</w:t>
+        <w:t xml:space="preserve"> to players, easy lead to conflict time</w:t>
       </w:r>
       <w:r>
         <w:rPr>
@@ -1428,7 +1612,7 @@
           <w:sz w:val="24"/>
           <w:szCs w:val="24"/>
         </w:rPr>
-        <w:t xml:space="preserve">Fields </w:t>
+        <w:t>There is</w:t>
       </w:r>
       <w:r>
         <w:rPr>
@@ -1436,7 +1620,7 @@
           <w:sz w:val="24"/>
           <w:szCs w:val="24"/>
         </w:rPr>
-        <w:t>are overloaded at peak times but may have</w:t>
+        <w:t xml:space="preserve"> no enviroment</w:t>
       </w:r>
       <w:r>
         <w:rPr>
@@ -1444,7 +1628,7 @@
           <w:sz w:val="24"/>
           <w:szCs w:val="24"/>
         </w:rPr>
-        <w:t xml:space="preserve"> no customers at idle hours </w:t>
+        <w:t xml:space="preserve"> to reach</w:t>
       </w:r>
       <w:r>
         <w:rPr>
@@ -1452,39 +1636,7 @@
           <w:sz w:val="24"/>
           <w:szCs w:val="24"/>
         </w:rPr>
-        <w:sym w:font="Wingdings" w:char="F0E0"/>
-      </w:r>
-      <w:r>
-        <w:rPr>
-          <w:rFonts w:ascii="Times New Roman" w:eastAsia="Times New Roman" w:hAnsi="Times New Roman" w:cs="Times New Roman"/>
-          <w:sz w:val="24"/>
-          <w:szCs w:val="24"/>
-        </w:rPr>
-        <w:t xml:space="preserve"> can</w:t>
-      </w:r>
-      <w:r>
-        <w:rPr>
-          <w:rFonts w:ascii="Times New Roman" w:eastAsia="Times New Roman" w:hAnsi="Times New Roman" w:cs="Times New Roman"/>
-          <w:sz w:val="24"/>
-          <w:szCs w:val="24"/>
-        </w:rPr>
-        <w:t xml:space="preserve">not </w:t>
-      </w:r>
-      <w:r>
-        <w:rPr>
-          <w:rFonts w:ascii="Times New Roman" w:eastAsia="Times New Roman" w:hAnsi="Times New Roman" w:cs="Times New Roman"/>
-          <w:sz w:val="24"/>
-          <w:szCs w:val="24"/>
-        </w:rPr>
-        <w:t>optimize</w:t>
-      </w:r>
-      <w:r>
-        <w:rPr>
-          <w:rFonts w:ascii="Times New Roman" w:eastAsia="Times New Roman" w:hAnsi="Times New Roman" w:cs="Times New Roman"/>
-          <w:sz w:val="24"/>
-          <w:szCs w:val="24"/>
-        </w:rPr>
-        <w:t xml:space="preserve"> profit</w:t>
+        <w:t xml:space="preserve"> potential players</w:t>
       </w:r>
       <w:r>
         <w:rPr>
@@ -1505,6 +1657,7 @@
         <w:jc w:val="both"/>
         <w:rPr>
           <w:rFonts w:ascii="Times New Roman" w:eastAsia="Times New Roman" w:hAnsi="Times New Roman" w:cs="Times New Roman"/>
+          <w:b/>
           <w:sz w:val="24"/>
           <w:szCs w:val="24"/>
         </w:rPr>
@@ -1512,6 +1665,7 @@
       <w:r>
         <w:rPr>
           <w:rFonts w:ascii="Times New Roman" w:eastAsia="Times New Roman" w:hAnsi="Times New Roman" w:cs="Times New Roman"/>
+          <w:b/>
           <w:sz w:val="24"/>
           <w:szCs w:val="24"/>
         </w:rPr>
@@ -1520,6 +1674,7 @@
       <w:r>
         <w:rPr>
           <w:rFonts w:ascii="Times New Roman" w:eastAsia="Times New Roman" w:hAnsi="Times New Roman" w:cs="Times New Roman"/>
+          <w:b/>
           <w:sz w:val="24"/>
           <w:szCs w:val="24"/>
         </w:rPr>
@@ -1629,103 +1784,24 @@
           <w:sz w:val="24"/>
           <w:szCs w:val="24"/>
         </w:rPr>
-        <w:t>s.</w:t>
-      </w:r>
-    </w:p>
-    <w:p>
-      <w:pPr>
-        <w:pStyle w:val="ListParagraph"/>
-        <w:widowControl w:val="0"/>
-        <w:numPr>
-          <w:ilvl w:val="0"/>
-          <w:numId w:val="6"/>
-        </w:numPr>
-        <w:tabs>
-          <w:tab w:val="left" w:pos="1266"/>
-        </w:tabs>
-        <w:spacing w:after="0" w:line="360" w:lineRule="auto"/>
-        <w:ind w:left="1080"/>
-        <w:jc w:val="both"/>
+        <w:t>s</w:t>
+      </w:r>
+      <w:r>
         <w:rPr>
           <w:rFonts w:ascii="Times New Roman" w:eastAsia="Times New Roman" w:hAnsi="Times New Roman" w:cs="Times New Roman"/>
           <w:sz w:val="24"/>
           <w:szCs w:val="24"/>
         </w:rPr>
-      </w:pPr>
-      <w:r>
-        <w:rPr>
-          <w:rFonts w:ascii="Times New Roman" w:hAnsi="Times New Roman" w:cs="Times New Roman"/>
-          <w:sz w:val="24"/>
-          <w:szCs w:val="24"/>
-        </w:rPr>
-        <w:t xml:space="preserve">If players find out </w:t>
-      </w:r>
-      <w:r>
-        <w:rPr>
-          <w:rFonts w:ascii="Times New Roman" w:hAnsi="Times New Roman" w:cs="Times New Roman"/>
-          <w:sz w:val="24"/>
-          <w:szCs w:val="24"/>
-        </w:rPr>
-        <w:t>competitor</w:t>
-      </w:r>
-      <w:r>
-        <w:rPr>
-          <w:rFonts w:ascii="Times New Roman" w:hAnsi="Times New Roman" w:cs="Times New Roman"/>
-          <w:sz w:val="24"/>
-          <w:szCs w:val="24"/>
-        </w:rPr>
-        <w:t>s</w:t>
-      </w:r>
-      <w:r>
-        <w:rPr>
-          <w:rFonts w:ascii="Times New Roman" w:hAnsi="Times New Roman" w:cs="Times New Roman"/>
-          <w:sz w:val="24"/>
-          <w:szCs w:val="24"/>
-        </w:rPr>
-        <w:t xml:space="preserve"> on the field, they </w:t>
-      </w:r>
-      <w:r>
-        <w:rPr>
-          <w:rFonts w:ascii="Times New Roman" w:hAnsi="Times New Roman" w:cs="Times New Roman"/>
-          <w:sz w:val="24"/>
-          <w:szCs w:val="24"/>
-        </w:rPr>
-        <w:t>may</w:t>
-      </w:r>
-      <w:r>
-        <w:rPr>
-          <w:rFonts w:ascii="Times New Roman" w:hAnsi="Times New Roman" w:cs="Times New Roman"/>
-          <w:sz w:val="24"/>
-          <w:szCs w:val="24"/>
-        </w:rPr>
-        <w:t xml:space="preserve"> </w:t>
-      </w:r>
-      <w:r>
-        <w:rPr>
-          <w:rFonts w:ascii="Times New Roman" w:hAnsi="Times New Roman" w:cs="Times New Roman"/>
-          <w:sz w:val="24"/>
-          <w:szCs w:val="24"/>
-        </w:rPr>
-        <w:t>not have same skills as players</w:t>
-      </w:r>
-      <w:r>
-        <w:rPr>
-          <w:rFonts w:ascii="Times New Roman" w:hAnsi="Times New Roman" w:cs="Times New Roman"/>
+        <w:t xml:space="preserve"> have same level</w:t>
+      </w:r>
+      <w:r>
+        <w:rPr>
+          <w:rFonts w:ascii="Times New Roman" w:eastAsia="Times New Roman" w:hAnsi="Times New Roman" w:cs="Times New Roman"/>
           <w:sz w:val="24"/>
           <w:szCs w:val="24"/>
         </w:rPr>
         <w:t>.</w:t>
       </w:r>
-    </w:p>
-    <w:p>
-      <w:pPr>
-        <w:spacing w:line="360" w:lineRule="auto"/>
-        <w:rPr>
-          <w:rFonts w:ascii="Times New Roman" w:hAnsi="Times New Roman" w:cs="Times New Roman"/>
-          <w:sz w:val="24"/>
-          <w:szCs w:val="24"/>
-        </w:rPr>
-      </w:pPr>
     </w:p>
     <w:sectPr>
       <w:pgSz w:w="12240" w:h="15840"/>
@@ -1738,121 +1814,235 @@
 </file>
 
 <file path=word/numbering.xml><?xml version="1.0" encoding="utf-8"?>
-<w:numbering xmlns:wpc="http://schemas.microsoft.com/office/word/2010/wordprocessingCanvas" xmlns:mc="http://schemas.openxmlformats.org/markup-compatibility/2006" xmlns:o="urn:schemas-microsoft-com:office:office" xmlns:r="http://schemas.openxmlformats.org/officeDocument/2006/relationships" xmlns:m="http://schemas.openxmlformats.org/officeDocument/2006/math" xmlns:v="urn:schemas-microsoft-com:vml" xmlns:wp14="http://schemas.microsoft.com/office/word/2010/wordprocessingDrawing" xmlns:wp="http://schemas.openxmlformats.org/drawingml/2006/wordprocessingDrawing" xmlns:w10="urn:schemas-microsoft-com:office:word" xmlns:w="http://schemas.openxmlformats.org/wordprocessingml/2006/main" xmlns:w14="http://schemas.microsoft.com/office/word/2010/wordml" xmlns:w15="http://schemas.microsoft.com/office/word/2012/wordml" xmlns:wpg="http://schemas.microsoft.com/office/word/2010/wordprocessingGroup" xmlns:wpi="http://schemas.microsoft.com/office/word/2010/wordprocessingInk" xmlns:wne="http://schemas.microsoft.com/office/word/2006/wordml" xmlns:wps="http://schemas.microsoft.com/office/word/2010/wordprocessingShape" mc:Ignorable="w14 w15 wp14">
+<w:numbering xmlns:wpc="http://schemas.microsoft.com/office/word/2010/wordprocessingCanvas" xmlns:cx="http://schemas.microsoft.com/office/drawing/2014/chartex" xmlns:cx1="http://schemas.microsoft.com/office/drawing/2015/9/8/chartex" xmlns:cx2="http://schemas.microsoft.com/office/drawing/2015/10/21/chartex" xmlns:cx3="http://schemas.microsoft.com/office/drawing/2016/5/9/chartex" xmlns:cx4="http://schemas.microsoft.com/office/drawing/2016/5/10/chartex" xmlns:cx5="http://schemas.microsoft.com/office/drawing/2016/5/11/chartex" xmlns:cx6="http://schemas.microsoft.com/office/drawing/2016/5/12/chartex" xmlns:cx7="http://schemas.microsoft.com/office/drawing/2016/5/13/chartex" xmlns:cx8="http://schemas.microsoft.com/office/drawing/2016/5/14/chartex" xmlns:mc="http://schemas.openxmlformats.org/markup-compatibility/2006" xmlns:aink="http://schemas.microsoft.com/office/drawing/2016/ink" xmlns:am3d="http://schemas.microsoft.com/office/drawing/2017/model3d" xmlns:o="urn:schemas-microsoft-com:office:office" xmlns:r="http://schemas.openxmlformats.org/officeDocument/2006/relationships" xmlns:m="http://schemas.openxmlformats.org/officeDocument/2006/math" xmlns:v="urn:schemas-microsoft-com:vml" xmlns:wp14="http://schemas.microsoft.com/office/word/2010/wordprocessingDrawing" xmlns:wp="http://schemas.openxmlformats.org/drawingml/2006/wordprocessingDrawing" xmlns:w10="urn:schemas-microsoft-com:office:word" xmlns:w="http://schemas.openxmlformats.org/wordprocessingml/2006/main" xmlns:w14="http://schemas.microsoft.com/office/word/2010/wordml" xmlns:w15="http://schemas.microsoft.com/office/word/2012/wordml" xmlns:w16cid="http://schemas.microsoft.com/office/word/2016/wordml/cid" xmlns:w16se="http://schemas.microsoft.com/office/word/2015/wordml/symex" xmlns:wpg="http://schemas.microsoft.com/office/word/2010/wordprocessingGroup" xmlns:wpi="http://schemas.microsoft.com/office/word/2010/wordprocessingInk" xmlns:wne="http://schemas.microsoft.com/office/word/2006/wordml" xmlns:wps="http://schemas.microsoft.com/office/word/2010/wordprocessingShape" mc:Ignorable="w14 w15 w16se w16cid wp14">
   <w:abstractNum w:abstractNumId="0" w15:restartNumberingAfterBreak="0">
+    <w:nsid w:val="0056152F"/>
+    <w:multiLevelType w:val="hybridMultilevel"/>
+    <w:tmpl w:val="AE7658C6"/>
+    <w:lvl w:ilvl="0" w:tplc="582C1B8C">
+      <w:start w:val="1"/>
+      <w:numFmt w:val="bullet"/>
+      <w:lvlText w:val="-"/>
+      <w:lvlJc w:val="left"/>
+      <w:pPr>
+        <w:ind w:left="1530" w:hanging="360"/>
+      </w:pPr>
+      <w:rPr>
+        <w:rFonts w:ascii="Arial" w:hAnsi="Arial" w:cs="Arial" w:hint="default"/>
+      </w:rPr>
+    </w:lvl>
+    <w:lvl w:ilvl="1" w:tplc="582C1BBD">
+      <w:start w:val="1"/>
+      <w:numFmt w:val="bullet"/>
+      <w:lvlText w:val="+"/>
+      <w:lvlJc w:val="left"/>
+      <w:pPr>
+        <w:ind w:left="2250" w:hanging="360"/>
+      </w:pPr>
+      <w:rPr>
+        <w:rFonts w:ascii="Arial" w:hAnsi="Arial" w:cs="Arial" w:hint="default"/>
+        <w:color w:val="auto"/>
+      </w:rPr>
+    </w:lvl>
+    <w:lvl w:ilvl="2" w:tplc="04090005" w:tentative="1">
+      <w:start w:val="1"/>
+      <w:numFmt w:val="bullet"/>
+      <w:lvlText w:val=""/>
+      <w:lvlJc w:val="left"/>
+      <w:pPr>
+        <w:ind w:left="2970" w:hanging="360"/>
+      </w:pPr>
+      <w:rPr>
+        <w:rFonts w:ascii="Wingdings" w:hAnsi="Wingdings" w:hint="default"/>
+      </w:rPr>
+    </w:lvl>
+    <w:lvl w:ilvl="3" w:tplc="04090001" w:tentative="1">
+      <w:start w:val="1"/>
+      <w:numFmt w:val="bullet"/>
+      <w:lvlText w:val=""/>
+      <w:lvlJc w:val="left"/>
+      <w:pPr>
+        <w:ind w:left="3690" w:hanging="360"/>
+      </w:pPr>
+      <w:rPr>
+        <w:rFonts w:ascii="Symbol" w:hAnsi="Symbol" w:hint="default"/>
+      </w:rPr>
+    </w:lvl>
+    <w:lvl w:ilvl="4" w:tplc="04090003" w:tentative="1">
+      <w:start w:val="1"/>
+      <w:numFmt w:val="bullet"/>
+      <w:lvlText w:val="o"/>
+      <w:lvlJc w:val="left"/>
+      <w:pPr>
+        <w:ind w:left="4410" w:hanging="360"/>
+      </w:pPr>
+      <w:rPr>
+        <w:rFonts w:ascii="Courier New" w:hAnsi="Courier New" w:cs="Courier New" w:hint="default"/>
+      </w:rPr>
+    </w:lvl>
+    <w:lvl w:ilvl="5" w:tplc="04090005" w:tentative="1">
+      <w:start w:val="1"/>
+      <w:numFmt w:val="bullet"/>
+      <w:lvlText w:val=""/>
+      <w:lvlJc w:val="left"/>
+      <w:pPr>
+        <w:ind w:left="5130" w:hanging="360"/>
+      </w:pPr>
+      <w:rPr>
+        <w:rFonts w:ascii="Wingdings" w:hAnsi="Wingdings" w:hint="default"/>
+      </w:rPr>
+    </w:lvl>
+    <w:lvl w:ilvl="6" w:tplc="04090001" w:tentative="1">
+      <w:start w:val="1"/>
+      <w:numFmt w:val="bullet"/>
+      <w:lvlText w:val=""/>
+      <w:lvlJc w:val="left"/>
+      <w:pPr>
+        <w:ind w:left="5850" w:hanging="360"/>
+      </w:pPr>
+      <w:rPr>
+        <w:rFonts w:ascii="Symbol" w:hAnsi="Symbol" w:hint="default"/>
+      </w:rPr>
+    </w:lvl>
+    <w:lvl w:ilvl="7" w:tplc="04090003" w:tentative="1">
+      <w:start w:val="1"/>
+      <w:numFmt w:val="bullet"/>
+      <w:lvlText w:val="o"/>
+      <w:lvlJc w:val="left"/>
+      <w:pPr>
+        <w:ind w:left="6570" w:hanging="360"/>
+      </w:pPr>
+      <w:rPr>
+        <w:rFonts w:ascii="Courier New" w:hAnsi="Courier New" w:cs="Courier New" w:hint="default"/>
+      </w:rPr>
+    </w:lvl>
+    <w:lvl w:ilvl="8" w:tplc="04090005" w:tentative="1">
+      <w:start w:val="1"/>
+      <w:numFmt w:val="bullet"/>
+      <w:lvlText w:val=""/>
+      <w:lvlJc w:val="left"/>
+      <w:pPr>
+        <w:ind w:left="7290" w:hanging="360"/>
+      </w:pPr>
+      <w:rPr>
+        <w:rFonts w:ascii="Wingdings" w:hAnsi="Wingdings" w:hint="default"/>
+      </w:rPr>
+    </w:lvl>
+  </w:abstractNum>
+  <w:abstractNum w:abstractNumId="1" w15:restartNumberingAfterBreak="0">
     <w:nsid w:val="04253B7D"/>
     <w:multiLevelType w:val="hybridMultilevel"/>
-    <w:tmpl w:val="AF9EE430"/>
-    <w:lvl w:ilvl="0" w:tplc="04090001">
+    <w:tmpl w:val="4848781C"/>
+    <w:lvl w:ilvl="0" w:tplc="582C1B8C">
+      <w:start w:val="1"/>
+      <w:numFmt w:val="bullet"/>
+      <w:lvlText w:val="-"/>
+      <w:lvlJc w:val="left"/>
+      <w:pPr>
+        <w:ind w:left="720" w:hanging="360"/>
+      </w:pPr>
+      <w:rPr>
+        <w:rFonts w:ascii="Arial" w:hAnsi="Arial" w:cs="Arial" w:hint="default"/>
+      </w:rPr>
+    </w:lvl>
+    <w:lvl w:ilvl="1" w:tplc="04090003" w:tentative="1">
+      <w:start w:val="1"/>
+      <w:numFmt w:val="bullet"/>
+      <w:lvlText w:val="o"/>
+      <w:lvlJc w:val="left"/>
+      <w:pPr>
+        <w:ind w:left="1440" w:hanging="360"/>
+      </w:pPr>
+      <w:rPr>
+        <w:rFonts w:ascii="Courier New" w:hAnsi="Courier New" w:cs="Courier New" w:hint="default"/>
+      </w:rPr>
+    </w:lvl>
+    <w:lvl w:ilvl="2" w:tplc="04090005" w:tentative="1">
+      <w:start w:val="1"/>
+      <w:numFmt w:val="bullet"/>
+      <w:lvlText w:val=""/>
+      <w:lvlJc w:val="left"/>
+      <w:pPr>
+        <w:ind w:left="2160" w:hanging="360"/>
+      </w:pPr>
+      <w:rPr>
+        <w:rFonts w:ascii="Wingdings" w:hAnsi="Wingdings" w:hint="default"/>
+      </w:rPr>
+    </w:lvl>
+    <w:lvl w:ilvl="3" w:tplc="04090001" w:tentative="1">
       <w:start w:val="1"/>
       <w:numFmt w:val="bullet"/>
       <w:lvlText w:val=""/>
       <w:lvlJc w:val="left"/>
       <w:pPr>
-        <w:ind w:left="720" w:hanging="360"/>
+        <w:ind w:left="2880" w:hanging="360"/>
       </w:pPr>
       <w:rPr>
         <w:rFonts w:ascii="Symbol" w:hAnsi="Symbol" w:hint="default"/>
       </w:rPr>
     </w:lvl>
-    <w:lvl w:ilvl="1" w:tplc="04090003" w:tentative="1">
+    <w:lvl w:ilvl="4" w:tplc="04090003" w:tentative="1">
       <w:start w:val="1"/>
       <w:numFmt w:val="bullet"/>
       <w:lvlText w:val="o"/>
       <w:lvlJc w:val="left"/>
       <w:pPr>
-        <w:ind w:left="1440" w:hanging="360"/>
+        <w:ind w:left="3600" w:hanging="360"/>
       </w:pPr>
       <w:rPr>
         <w:rFonts w:ascii="Courier New" w:hAnsi="Courier New" w:cs="Courier New" w:hint="default"/>
       </w:rPr>
     </w:lvl>
-    <w:lvl w:ilvl="2" w:tplc="04090005" w:tentative="1">
+    <w:lvl w:ilvl="5" w:tplc="04090005" w:tentative="1">
       <w:start w:val="1"/>
       <w:numFmt w:val="bullet"/>
       <w:lvlText w:val=""/>
       <w:lvlJc w:val="left"/>
       <w:pPr>
-        <w:ind w:left="2160" w:hanging="360"/>
+        <w:ind w:left="4320" w:hanging="360"/>
       </w:pPr>
       <w:rPr>
         <w:rFonts w:ascii="Wingdings" w:hAnsi="Wingdings" w:hint="default"/>
       </w:rPr>
     </w:lvl>
-    <w:lvl w:ilvl="3" w:tplc="04090001" w:tentative="1">
+    <w:lvl w:ilvl="6" w:tplc="04090001" w:tentative="1">
       <w:start w:val="1"/>
       <w:numFmt w:val="bullet"/>
       <w:lvlText w:val=""/>
       <w:lvlJc w:val="left"/>
       <w:pPr>
-        <w:ind w:left="2880" w:hanging="360"/>
+        <w:ind w:left="5040" w:hanging="360"/>
       </w:pPr>
       <w:rPr>
         <w:rFonts w:ascii="Symbol" w:hAnsi="Symbol" w:hint="default"/>
       </w:rPr>
     </w:lvl>
-    <w:lvl w:ilvl="4" w:tplc="04090003" w:tentative="1">
+    <w:lvl w:ilvl="7" w:tplc="04090003" w:tentative="1">
       <w:start w:val="1"/>
       <w:numFmt w:val="bullet"/>
       <w:lvlText w:val="o"/>
       <w:lvlJc w:val="left"/>
       <w:pPr>
-        <w:ind w:left="3600" w:hanging="360"/>
+        <w:ind w:left="5760" w:hanging="360"/>
       </w:pPr>
       <w:rPr>
         <w:rFonts w:ascii="Courier New" w:hAnsi="Courier New" w:cs="Courier New" w:hint="default"/>
       </w:rPr>
     </w:lvl>
-    <w:lvl w:ilvl="5" w:tplc="04090005" w:tentative="1">
+    <w:lvl w:ilvl="8" w:tplc="04090005" w:tentative="1">
       <w:start w:val="1"/>
       <w:numFmt w:val="bullet"/>
       <w:lvlText w:val=""/>
       <w:lvlJc w:val="left"/>
       <w:pPr>
-        <w:ind w:left="4320" w:hanging="360"/>
+        <w:ind w:left="6480" w:hanging="360"/>
       </w:pPr>
       <w:rPr>
         <w:rFonts w:ascii="Wingdings" w:hAnsi="Wingdings" w:hint="default"/>
       </w:rPr>
     </w:lvl>
-    <w:lvl w:ilvl="6" w:tplc="04090001" w:tentative="1">
-      <w:start w:val="1"/>
-      <w:numFmt w:val="bullet"/>
-      <w:lvlText w:val=""/>
-      <w:lvlJc w:val="left"/>
-      <w:pPr>
-        <w:ind w:left="5040" w:hanging="360"/>
-      </w:pPr>
-      <w:rPr>
-        <w:rFonts w:ascii="Symbol" w:hAnsi="Symbol" w:hint="default"/>
-      </w:rPr>
-    </w:lvl>
-    <w:lvl w:ilvl="7" w:tplc="04090003" w:tentative="1">
-      <w:start w:val="1"/>
-      <w:numFmt w:val="bullet"/>
-      <w:lvlText w:val="o"/>
-      <w:lvlJc w:val="left"/>
-      <w:pPr>
-        <w:ind w:left="5760" w:hanging="360"/>
-      </w:pPr>
-      <w:rPr>
-        <w:rFonts w:ascii="Courier New" w:hAnsi="Courier New" w:cs="Courier New" w:hint="default"/>
-      </w:rPr>
-    </w:lvl>
-    <w:lvl w:ilvl="8" w:tplc="04090005" w:tentative="1">
-      <w:start w:val="1"/>
-      <w:numFmt w:val="bullet"/>
-      <w:lvlText w:val=""/>
-      <w:lvlJc w:val="left"/>
-      <w:pPr>
-        <w:ind w:left="6480" w:hanging="360"/>
-      </w:pPr>
-      <w:rPr>
-        <w:rFonts w:ascii="Wingdings" w:hAnsi="Wingdings" w:hint="default"/>
-      </w:rPr>
-    </w:lvl>
   </w:abstractNum>
-  <w:abstractNum w:abstractNumId="1" w15:restartNumberingAfterBreak="0">
+  <w:abstractNum w:abstractNumId="2" w15:restartNumberingAfterBreak="0">
     <w:nsid w:val="086119A5"/>
     <w:multiLevelType w:val="hybridMultilevel"/>
     <w:tmpl w:val="FA88EB5A"/>
@@ -1938,7 +2128,121 @@
       </w:pPr>
     </w:lvl>
   </w:abstractNum>
-  <w:abstractNum w:abstractNumId="2" w15:restartNumberingAfterBreak="0">
+  <w:abstractNum w:abstractNumId="3" w15:restartNumberingAfterBreak="0">
+    <w:nsid w:val="0E190B8B"/>
+    <w:multiLevelType w:val="hybridMultilevel"/>
+    <w:tmpl w:val="70A850BA"/>
+    <w:lvl w:ilvl="0" w:tplc="582C1B8C">
+      <w:start w:val="1"/>
+      <w:numFmt w:val="bullet"/>
+      <w:lvlText w:val="-"/>
+      <w:lvlJc w:val="left"/>
+      <w:pPr>
+        <w:ind w:left="1530" w:hanging="360"/>
+      </w:pPr>
+      <w:rPr>
+        <w:rFonts w:ascii="Arial" w:hAnsi="Arial" w:cs="Arial" w:hint="default"/>
+      </w:rPr>
+    </w:lvl>
+    <w:lvl w:ilvl="1" w:tplc="65F86AE6">
+      <w:start w:val="1"/>
+      <w:numFmt w:val="bullet"/>
+      <w:lvlText w:val="o"/>
+      <w:lvlJc w:val="left"/>
+      <w:pPr>
+        <w:ind w:left="2250" w:hanging="360"/>
+      </w:pPr>
+      <w:rPr>
+        <w:rFonts w:ascii="Courier New" w:hAnsi="Courier New" w:cs="Courier New" w:hint="default"/>
+        <w:color w:val="auto"/>
+      </w:rPr>
+    </w:lvl>
+    <w:lvl w:ilvl="2" w:tplc="04090005" w:tentative="1">
+      <w:start w:val="1"/>
+      <w:numFmt w:val="bullet"/>
+      <w:lvlText w:val=""/>
+      <w:lvlJc w:val="left"/>
+      <w:pPr>
+        <w:ind w:left="2970" w:hanging="360"/>
+      </w:pPr>
+      <w:rPr>
+        <w:rFonts w:ascii="Wingdings" w:hAnsi="Wingdings" w:hint="default"/>
+      </w:rPr>
+    </w:lvl>
+    <w:lvl w:ilvl="3" w:tplc="04090001" w:tentative="1">
+      <w:start w:val="1"/>
+      <w:numFmt w:val="bullet"/>
+      <w:lvlText w:val=""/>
+      <w:lvlJc w:val="left"/>
+      <w:pPr>
+        <w:ind w:left="3690" w:hanging="360"/>
+      </w:pPr>
+      <w:rPr>
+        <w:rFonts w:ascii="Symbol" w:hAnsi="Symbol" w:hint="default"/>
+      </w:rPr>
+    </w:lvl>
+    <w:lvl w:ilvl="4" w:tplc="04090003" w:tentative="1">
+      <w:start w:val="1"/>
+      <w:numFmt w:val="bullet"/>
+      <w:lvlText w:val="o"/>
+      <w:lvlJc w:val="left"/>
+      <w:pPr>
+        <w:ind w:left="4410" w:hanging="360"/>
+      </w:pPr>
+      <w:rPr>
+        <w:rFonts w:ascii="Courier New" w:hAnsi="Courier New" w:cs="Courier New" w:hint="default"/>
+      </w:rPr>
+    </w:lvl>
+    <w:lvl w:ilvl="5" w:tplc="04090005" w:tentative="1">
+      <w:start w:val="1"/>
+      <w:numFmt w:val="bullet"/>
+      <w:lvlText w:val=""/>
+      <w:lvlJc w:val="left"/>
+      <w:pPr>
+        <w:ind w:left="5130" w:hanging="360"/>
+      </w:pPr>
+      <w:rPr>
+        <w:rFonts w:ascii="Wingdings" w:hAnsi="Wingdings" w:hint="default"/>
+      </w:rPr>
+    </w:lvl>
+    <w:lvl w:ilvl="6" w:tplc="04090001" w:tentative="1">
+      <w:start w:val="1"/>
+      <w:numFmt w:val="bullet"/>
+      <w:lvlText w:val=""/>
+      <w:lvlJc w:val="left"/>
+      <w:pPr>
+        <w:ind w:left="5850" w:hanging="360"/>
+      </w:pPr>
+      <w:rPr>
+        <w:rFonts w:ascii="Symbol" w:hAnsi="Symbol" w:hint="default"/>
+      </w:rPr>
+    </w:lvl>
+    <w:lvl w:ilvl="7" w:tplc="04090003" w:tentative="1">
+      <w:start w:val="1"/>
+      <w:numFmt w:val="bullet"/>
+      <w:lvlText w:val="o"/>
+      <w:lvlJc w:val="left"/>
+      <w:pPr>
+        <w:ind w:left="6570" w:hanging="360"/>
+      </w:pPr>
+      <w:rPr>
+        <w:rFonts w:ascii="Courier New" w:hAnsi="Courier New" w:cs="Courier New" w:hint="default"/>
+      </w:rPr>
+    </w:lvl>
+    <w:lvl w:ilvl="8" w:tplc="04090005" w:tentative="1">
+      <w:start w:val="1"/>
+      <w:numFmt w:val="bullet"/>
+      <w:lvlText w:val=""/>
+      <w:lvlJc w:val="left"/>
+      <w:pPr>
+        <w:ind w:left="7290" w:hanging="360"/>
+      </w:pPr>
+      <w:rPr>
+        <w:rFonts w:ascii="Wingdings" w:hAnsi="Wingdings" w:hint="default"/>
+      </w:rPr>
+    </w:lvl>
+  </w:abstractNum>
+  <w:abstractNum w:abstractNumId="4" w15:restartNumberingAfterBreak="0">
     <w:nsid w:val="12A047C3"/>
     <w:multiLevelType w:val="hybridMultilevel"/>
     <w:tmpl w:val="9E9C470E"/>
@@ -2051,7 +2355,7 @@
       </w:rPr>
     </w:lvl>
   </w:abstractNum>
-  <w:abstractNum w:abstractNumId="3" w15:restartNumberingAfterBreak="0">
+  <w:abstractNum w:abstractNumId="5" w15:restartNumberingAfterBreak="0">
     <w:nsid w:val="12FF71F9"/>
     <w:multiLevelType w:val="hybridMultilevel"/>
     <w:tmpl w:val="CC5A349E"/>
@@ -2164,7 +2468,7 @@
       </w:rPr>
     </w:lvl>
   </w:abstractNum>
-  <w:abstractNum w:abstractNumId="4" w15:restartNumberingAfterBreak="0">
+  <w:abstractNum w:abstractNumId="6" w15:restartNumberingAfterBreak="0">
     <w:nsid w:val="14CD21A2"/>
     <w:multiLevelType w:val="multilevel"/>
     <w:tmpl w:val="611A8164"/>
@@ -2473,7 +2777,121 @@
       </w:rPr>
     </w:lvl>
   </w:abstractNum>
-  <w:abstractNum w:abstractNumId="5" w15:restartNumberingAfterBreak="0">
+  <w:abstractNum w:abstractNumId="7" w15:restartNumberingAfterBreak="0">
+    <w:nsid w:val="164E58CD"/>
+    <w:multiLevelType w:val="hybridMultilevel"/>
+    <w:tmpl w:val="CD607A8C"/>
+    <w:lvl w:ilvl="0" w:tplc="582C1B8C">
+      <w:start w:val="1"/>
+      <w:numFmt w:val="bullet"/>
+      <w:lvlText w:val="-"/>
+      <w:lvlJc w:val="left"/>
+      <w:pPr>
+        <w:ind w:left="1530" w:hanging="360"/>
+      </w:pPr>
+      <w:rPr>
+        <w:rFonts w:ascii="Arial" w:hAnsi="Arial" w:cs="Arial" w:hint="default"/>
+      </w:rPr>
+    </w:lvl>
+    <w:lvl w:ilvl="1" w:tplc="582C1BBD">
+      <w:start w:val="1"/>
+      <w:numFmt w:val="bullet"/>
+      <w:lvlText w:val="+"/>
+      <w:lvlJc w:val="left"/>
+      <w:pPr>
+        <w:ind w:left="2250" w:hanging="360"/>
+      </w:pPr>
+      <w:rPr>
+        <w:rFonts w:ascii="Arial" w:hAnsi="Arial" w:cs="Arial" w:hint="default"/>
+        <w:color w:val="auto"/>
+      </w:rPr>
+    </w:lvl>
+    <w:lvl w:ilvl="2" w:tplc="04090005" w:tentative="1">
+      <w:start w:val="1"/>
+      <w:numFmt w:val="bullet"/>
+      <w:lvlText w:val=""/>
+      <w:lvlJc w:val="left"/>
+      <w:pPr>
+        <w:ind w:left="2970" w:hanging="360"/>
+      </w:pPr>
+      <w:rPr>
+        <w:rFonts w:ascii="Wingdings" w:hAnsi="Wingdings" w:hint="default"/>
+      </w:rPr>
+    </w:lvl>
+    <w:lvl w:ilvl="3" w:tplc="04090001" w:tentative="1">
+      <w:start w:val="1"/>
+      <w:numFmt w:val="bullet"/>
+      <w:lvlText w:val=""/>
+      <w:lvlJc w:val="left"/>
+      <w:pPr>
+        <w:ind w:left="3690" w:hanging="360"/>
+      </w:pPr>
+      <w:rPr>
+        <w:rFonts w:ascii="Symbol" w:hAnsi="Symbol" w:hint="default"/>
+      </w:rPr>
+    </w:lvl>
+    <w:lvl w:ilvl="4" w:tplc="04090003" w:tentative="1">
+      <w:start w:val="1"/>
+      <w:numFmt w:val="bullet"/>
+      <w:lvlText w:val="o"/>
+      <w:lvlJc w:val="left"/>
+      <w:pPr>
+        <w:ind w:left="4410" w:hanging="360"/>
+      </w:pPr>
+      <w:rPr>
+        <w:rFonts w:ascii="Courier New" w:hAnsi="Courier New" w:cs="Courier New" w:hint="default"/>
+      </w:rPr>
+    </w:lvl>
+    <w:lvl w:ilvl="5" w:tplc="04090005" w:tentative="1">
+      <w:start w:val="1"/>
+      <w:numFmt w:val="bullet"/>
+      <w:lvlText w:val=""/>
+      <w:lvlJc w:val="left"/>
+      <w:pPr>
+        <w:ind w:left="5130" w:hanging="360"/>
+      </w:pPr>
+      <w:rPr>
+        <w:rFonts w:ascii="Wingdings" w:hAnsi="Wingdings" w:hint="default"/>
+      </w:rPr>
+    </w:lvl>
+    <w:lvl w:ilvl="6" w:tplc="04090001" w:tentative="1">
+      <w:start w:val="1"/>
+      <w:numFmt w:val="bullet"/>
+      <w:lvlText w:val=""/>
+      <w:lvlJc w:val="left"/>
+      <w:pPr>
+        <w:ind w:left="5850" w:hanging="360"/>
+      </w:pPr>
+      <w:rPr>
+        <w:rFonts w:ascii="Symbol" w:hAnsi="Symbol" w:hint="default"/>
+      </w:rPr>
+    </w:lvl>
+    <w:lvl w:ilvl="7" w:tplc="04090003" w:tentative="1">
+      <w:start w:val="1"/>
+      <w:numFmt w:val="bullet"/>
+      <w:lvlText w:val="o"/>
+      <w:lvlJc w:val="left"/>
+      <w:pPr>
+        <w:ind w:left="6570" w:hanging="360"/>
+      </w:pPr>
+      <w:rPr>
+        <w:rFonts w:ascii="Courier New" w:hAnsi="Courier New" w:cs="Courier New" w:hint="default"/>
+      </w:rPr>
+    </w:lvl>
+    <w:lvl w:ilvl="8" w:tplc="04090005" w:tentative="1">
+      <w:start w:val="1"/>
+      <w:numFmt w:val="bullet"/>
+      <w:lvlText w:val=""/>
+      <w:lvlJc w:val="left"/>
+      <w:pPr>
+        <w:ind w:left="7290" w:hanging="360"/>
+      </w:pPr>
+      <w:rPr>
+        <w:rFonts w:ascii="Wingdings" w:hAnsi="Wingdings" w:hint="default"/>
+      </w:rPr>
+    </w:lvl>
+  </w:abstractNum>
+  <w:abstractNum w:abstractNumId="8" w15:restartNumberingAfterBreak="0">
     <w:nsid w:val="169452CA"/>
     <w:multiLevelType w:val="hybridMultilevel"/>
     <w:tmpl w:val="62CC9B68"/>
@@ -2611,120 +3029,672 @@
       </w:pPr>
     </w:lvl>
   </w:abstractNum>
-  <w:abstractNum w:abstractNumId="6" w15:restartNumberingAfterBreak="0">
+  <w:abstractNum w:abstractNumId="9" w15:restartNumberingAfterBreak="0">
     <w:nsid w:val="22024EB7"/>
     <w:multiLevelType w:val="hybridMultilevel"/>
-    <w:tmpl w:val="2BB634B6"/>
-    <w:lvl w:ilvl="0" w:tplc="04090001">
+    <w:tmpl w:val="F7ECE41A"/>
+    <w:lvl w:ilvl="0" w:tplc="582C1B8C">
+      <w:start w:val="1"/>
+      <w:numFmt w:val="bullet"/>
+      <w:lvlText w:val="-"/>
+      <w:lvlJc w:val="left"/>
+      <w:pPr>
+        <w:ind w:left="720" w:hanging="360"/>
+      </w:pPr>
+      <w:rPr>
+        <w:rFonts w:ascii="Arial" w:hAnsi="Arial" w:cs="Arial" w:hint="default"/>
+      </w:rPr>
+    </w:lvl>
+    <w:lvl w:ilvl="1" w:tplc="04090003" w:tentative="1">
+      <w:start w:val="1"/>
+      <w:numFmt w:val="bullet"/>
+      <w:lvlText w:val="o"/>
+      <w:lvlJc w:val="left"/>
+      <w:pPr>
+        <w:ind w:left="1440" w:hanging="360"/>
+      </w:pPr>
+      <w:rPr>
+        <w:rFonts w:ascii="Courier New" w:hAnsi="Courier New" w:cs="Courier New" w:hint="default"/>
+      </w:rPr>
+    </w:lvl>
+    <w:lvl w:ilvl="2" w:tplc="04090005" w:tentative="1">
+      <w:start w:val="1"/>
+      <w:numFmt w:val="bullet"/>
+      <w:lvlText w:val=""/>
+      <w:lvlJc w:val="left"/>
+      <w:pPr>
+        <w:ind w:left="2160" w:hanging="360"/>
+      </w:pPr>
+      <w:rPr>
+        <w:rFonts w:ascii="Wingdings" w:hAnsi="Wingdings" w:hint="default"/>
+      </w:rPr>
+    </w:lvl>
+    <w:lvl w:ilvl="3" w:tplc="04090001" w:tentative="1">
       <w:start w:val="1"/>
       <w:numFmt w:val="bullet"/>
       <w:lvlText w:val=""/>
       <w:lvlJc w:val="left"/>
       <w:pPr>
+        <w:ind w:left="2880" w:hanging="360"/>
+      </w:pPr>
+      <w:rPr>
+        <w:rFonts w:ascii="Symbol" w:hAnsi="Symbol" w:hint="default"/>
+      </w:rPr>
+    </w:lvl>
+    <w:lvl w:ilvl="4" w:tplc="04090003" w:tentative="1">
+      <w:start w:val="1"/>
+      <w:numFmt w:val="bullet"/>
+      <w:lvlText w:val="o"/>
+      <w:lvlJc w:val="left"/>
+      <w:pPr>
+        <w:ind w:left="3600" w:hanging="360"/>
+      </w:pPr>
+      <w:rPr>
+        <w:rFonts w:ascii="Courier New" w:hAnsi="Courier New" w:cs="Courier New" w:hint="default"/>
+      </w:rPr>
+    </w:lvl>
+    <w:lvl w:ilvl="5" w:tplc="04090005" w:tentative="1">
+      <w:start w:val="1"/>
+      <w:numFmt w:val="bullet"/>
+      <w:lvlText w:val=""/>
+      <w:lvlJc w:val="left"/>
+      <w:pPr>
+        <w:ind w:left="4320" w:hanging="360"/>
+      </w:pPr>
+      <w:rPr>
+        <w:rFonts w:ascii="Wingdings" w:hAnsi="Wingdings" w:hint="default"/>
+      </w:rPr>
+    </w:lvl>
+    <w:lvl w:ilvl="6" w:tplc="04090001" w:tentative="1">
+      <w:start w:val="1"/>
+      <w:numFmt w:val="bullet"/>
+      <w:lvlText w:val=""/>
+      <w:lvlJc w:val="left"/>
+      <w:pPr>
+        <w:ind w:left="5040" w:hanging="360"/>
+      </w:pPr>
+      <w:rPr>
+        <w:rFonts w:ascii="Symbol" w:hAnsi="Symbol" w:hint="default"/>
+      </w:rPr>
+    </w:lvl>
+    <w:lvl w:ilvl="7" w:tplc="04090003" w:tentative="1">
+      <w:start w:val="1"/>
+      <w:numFmt w:val="bullet"/>
+      <w:lvlText w:val="o"/>
+      <w:lvlJc w:val="left"/>
+      <w:pPr>
+        <w:ind w:left="5760" w:hanging="360"/>
+      </w:pPr>
+      <w:rPr>
+        <w:rFonts w:ascii="Courier New" w:hAnsi="Courier New" w:cs="Courier New" w:hint="default"/>
+      </w:rPr>
+    </w:lvl>
+    <w:lvl w:ilvl="8" w:tplc="04090005" w:tentative="1">
+      <w:start w:val="1"/>
+      <w:numFmt w:val="bullet"/>
+      <w:lvlText w:val=""/>
+      <w:lvlJc w:val="left"/>
+      <w:pPr>
+        <w:ind w:left="6480" w:hanging="360"/>
+      </w:pPr>
+      <w:rPr>
+        <w:rFonts w:ascii="Wingdings" w:hAnsi="Wingdings" w:hint="default"/>
+      </w:rPr>
+    </w:lvl>
+  </w:abstractNum>
+  <w:abstractNum w:abstractNumId="10" w15:restartNumberingAfterBreak="0">
+    <w:nsid w:val="3363120F"/>
+    <w:multiLevelType w:val="hybridMultilevel"/>
+    <w:tmpl w:val="F5CC1768"/>
+    <w:lvl w:ilvl="0" w:tplc="582C1B8C">
+      <w:start w:val="1"/>
+      <w:numFmt w:val="bullet"/>
+      <w:lvlText w:val="-"/>
+      <w:lvlJc w:val="left"/>
+      <w:pPr>
+        <w:ind w:left="1440" w:hanging="360"/>
+      </w:pPr>
+      <w:rPr>
+        <w:rFonts w:ascii="Arial" w:hAnsi="Arial" w:cs="Arial" w:hint="default"/>
+      </w:rPr>
+    </w:lvl>
+    <w:lvl w:ilvl="1" w:tplc="04090003" w:tentative="1">
+      <w:start w:val="1"/>
+      <w:numFmt w:val="bullet"/>
+      <w:lvlText w:val="o"/>
+      <w:lvlJc w:val="left"/>
+      <w:pPr>
+        <w:ind w:left="2160" w:hanging="360"/>
+      </w:pPr>
+      <w:rPr>
+        <w:rFonts w:ascii="Courier New" w:hAnsi="Courier New" w:cs="Courier New" w:hint="default"/>
+      </w:rPr>
+    </w:lvl>
+    <w:lvl w:ilvl="2" w:tplc="04090005" w:tentative="1">
+      <w:start w:val="1"/>
+      <w:numFmt w:val="bullet"/>
+      <w:lvlText w:val=""/>
+      <w:lvlJc w:val="left"/>
+      <w:pPr>
+        <w:ind w:left="2880" w:hanging="360"/>
+      </w:pPr>
+      <w:rPr>
+        <w:rFonts w:ascii="Wingdings" w:hAnsi="Wingdings" w:hint="default"/>
+      </w:rPr>
+    </w:lvl>
+    <w:lvl w:ilvl="3" w:tplc="04090001" w:tentative="1">
+      <w:start w:val="1"/>
+      <w:numFmt w:val="bullet"/>
+      <w:lvlText w:val=""/>
+      <w:lvlJc w:val="left"/>
+      <w:pPr>
+        <w:ind w:left="3600" w:hanging="360"/>
+      </w:pPr>
+      <w:rPr>
+        <w:rFonts w:ascii="Symbol" w:hAnsi="Symbol" w:hint="default"/>
+      </w:rPr>
+    </w:lvl>
+    <w:lvl w:ilvl="4" w:tplc="04090003" w:tentative="1">
+      <w:start w:val="1"/>
+      <w:numFmt w:val="bullet"/>
+      <w:lvlText w:val="o"/>
+      <w:lvlJc w:val="left"/>
+      <w:pPr>
+        <w:ind w:left="4320" w:hanging="360"/>
+      </w:pPr>
+      <w:rPr>
+        <w:rFonts w:ascii="Courier New" w:hAnsi="Courier New" w:cs="Courier New" w:hint="default"/>
+      </w:rPr>
+    </w:lvl>
+    <w:lvl w:ilvl="5" w:tplc="04090005" w:tentative="1">
+      <w:start w:val="1"/>
+      <w:numFmt w:val="bullet"/>
+      <w:lvlText w:val=""/>
+      <w:lvlJc w:val="left"/>
+      <w:pPr>
+        <w:ind w:left="5040" w:hanging="360"/>
+      </w:pPr>
+      <w:rPr>
+        <w:rFonts w:ascii="Wingdings" w:hAnsi="Wingdings" w:hint="default"/>
+      </w:rPr>
+    </w:lvl>
+    <w:lvl w:ilvl="6" w:tplc="04090001" w:tentative="1">
+      <w:start w:val="1"/>
+      <w:numFmt w:val="bullet"/>
+      <w:lvlText w:val=""/>
+      <w:lvlJc w:val="left"/>
+      <w:pPr>
+        <w:ind w:left="5760" w:hanging="360"/>
+      </w:pPr>
+      <w:rPr>
+        <w:rFonts w:ascii="Symbol" w:hAnsi="Symbol" w:hint="default"/>
+      </w:rPr>
+    </w:lvl>
+    <w:lvl w:ilvl="7" w:tplc="04090003" w:tentative="1">
+      <w:start w:val="1"/>
+      <w:numFmt w:val="bullet"/>
+      <w:lvlText w:val="o"/>
+      <w:lvlJc w:val="left"/>
+      <w:pPr>
+        <w:ind w:left="6480" w:hanging="360"/>
+      </w:pPr>
+      <w:rPr>
+        <w:rFonts w:ascii="Courier New" w:hAnsi="Courier New" w:cs="Courier New" w:hint="default"/>
+      </w:rPr>
+    </w:lvl>
+    <w:lvl w:ilvl="8" w:tplc="04090005" w:tentative="1">
+      <w:start w:val="1"/>
+      <w:numFmt w:val="bullet"/>
+      <w:lvlText w:val=""/>
+      <w:lvlJc w:val="left"/>
+      <w:pPr>
+        <w:ind w:left="7200" w:hanging="360"/>
+      </w:pPr>
+      <w:rPr>
+        <w:rFonts w:ascii="Wingdings" w:hAnsi="Wingdings" w:hint="default"/>
+      </w:rPr>
+    </w:lvl>
+  </w:abstractNum>
+  <w:abstractNum w:abstractNumId="11" w15:restartNumberingAfterBreak="0">
+    <w:nsid w:val="3FEA4867"/>
+    <w:multiLevelType w:val="hybridMultilevel"/>
+    <w:tmpl w:val="99F03052"/>
+    <w:lvl w:ilvl="0" w:tplc="582C1B8C">
+      <w:start w:val="1"/>
+      <w:numFmt w:val="bullet"/>
+      <w:lvlText w:val="-"/>
+      <w:lvlJc w:val="left"/>
+      <w:pPr>
+        <w:ind w:left="1530" w:hanging="360"/>
+      </w:pPr>
+      <w:rPr>
+        <w:rFonts w:ascii="Arial" w:hAnsi="Arial" w:cs="Arial" w:hint="default"/>
+      </w:rPr>
+    </w:lvl>
+    <w:lvl w:ilvl="1" w:tplc="582C1BBD">
+      <w:start w:val="1"/>
+      <w:numFmt w:val="bullet"/>
+      <w:lvlText w:val="+"/>
+      <w:lvlJc w:val="left"/>
+      <w:pPr>
+        <w:ind w:left="2250" w:hanging="360"/>
+      </w:pPr>
+      <w:rPr>
+        <w:rFonts w:ascii="Arial" w:hAnsi="Arial" w:cs="Arial" w:hint="default"/>
+        <w:color w:val="auto"/>
+      </w:rPr>
+    </w:lvl>
+    <w:lvl w:ilvl="2" w:tplc="04090005" w:tentative="1">
+      <w:start w:val="1"/>
+      <w:numFmt w:val="bullet"/>
+      <w:lvlText w:val=""/>
+      <w:lvlJc w:val="left"/>
+      <w:pPr>
+        <w:ind w:left="2970" w:hanging="360"/>
+      </w:pPr>
+      <w:rPr>
+        <w:rFonts w:ascii="Wingdings" w:hAnsi="Wingdings" w:hint="default"/>
+      </w:rPr>
+    </w:lvl>
+    <w:lvl w:ilvl="3" w:tplc="04090001" w:tentative="1">
+      <w:start w:val="1"/>
+      <w:numFmt w:val="bullet"/>
+      <w:lvlText w:val=""/>
+      <w:lvlJc w:val="left"/>
+      <w:pPr>
+        <w:ind w:left="3690" w:hanging="360"/>
+      </w:pPr>
+      <w:rPr>
+        <w:rFonts w:ascii="Symbol" w:hAnsi="Symbol" w:hint="default"/>
+      </w:rPr>
+    </w:lvl>
+    <w:lvl w:ilvl="4" w:tplc="04090003" w:tentative="1">
+      <w:start w:val="1"/>
+      <w:numFmt w:val="bullet"/>
+      <w:lvlText w:val="o"/>
+      <w:lvlJc w:val="left"/>
+      <w:pPr>
+        <w:ind w:left="4410" w:hanging="360"/>
+      </w:pPr>
+      <w:rPr>
+        <w:rFonts w:ascii="Courier New" w:hAnsi="Courier New" w:cs="Courier New" w:hint="default"/>
+      </w:rPr>
+    </w:lvl>
+    <w:lvl w:ilvl="5" w:tplc="04090005" w:tentative="1">
+      <w:start w:val="1"/>
+      <w:numFmt w:val="bullet"/>
+      <w:lvlText w:val=""/>
+      <w:lvlJc w:val="left"/>
+      <w:pPr>
+        <w:ind w:left="5130" w:hanging="360"/>
+      </w:pPr>
+      <w:rPr>
+        <w:rFonts w:ascii="Wingdings" w:hAnsi="Wingdings" w:hint="default"/>
+      </w:rPr>
+    </w:lvl>
+    <w:lvl w:ilvl="6" w:tplc="04090001" w:tentative="1">
+      <w:start w:val="1"/>
+      <w:numFmt w:val="bullet"/>
+      <w:lvlText w:val=""/>
+      <w:lvlJc w:val="left"/>
+      <w:pPr>
+        <w:ind w:left="5850" w:hanging="360"/>
+      </w:pPr>
+      <w:rPr>
+        <w:rFonts w:ascii="Symbol" w:hAnsi="Symbol" w:hint="default"/>
+      </w:rPr>
+    </w:lvl>
+    <w:lvl w:ilvl="7" w:tplc="04090003" w:tentative="1">
+      <w:start w:val="1"/>
+      <w:numFmt w:val="bullet"/>
+      <w:lvlText w:val="o"/>
+      <w:lvlJc w:val="left"/>
+      <w:pPr>
+        <w:ind w:left="6570" w:hanging="360"/>
+      </w:pPr>
+      <w:rPr>
+        <w:rFonts w:ascii="Courier New" w:hAnsi="Courier New" w:cs="Courier New" w:hint="default"/>
+      </w:rPr>
+    </w:lvl>
+    <w:lvl w:ilvl="8" w:tplc="04090005" w:tentative="1">
+      <w:start w:val="1"/>
+      <w:numFmt w:val="bullet"/>
+      <w:lvlText w:val=""/>
+      <w:lvlJc w:val="left"/>
+      <w:pPr>
+        <w:ind w:left="7290" w:hanging="360"/>
+      </w:pPr>
+      <w:rPr>
+        <w:rFonts w:ascii="Wingdings" w:hAnsi="Wingdings" w:hint="default"/>
+      </w:rPr>
+    </w:lvl>
+  </w:abstractNum>
+  <w:abstractNum w:abstractNumId="12" w15:restartNumberingAfterBreak="0">
+    <w:nsid w:val="44622CB8"/>
+    <w:multiLevelType w:val="multilevel"/>
+    <w:tmpl w:val="E8E67AA2"/>
+    <w:lvl w:ilvl="0">
+      <w:start w:val="1"/>
+      <w:numFmt w:val="decimal"/>
+      <w:lvlText w:val="%1."/>
+      <w:lvlJc w:val="left"/>
+      <w:pPr>
         <w:ind w:left="720" w:hanging="360"/>
       </w:pPr>
       <w:rPr>
+        <w:rFonts w:hint="default"/>
+      </w:rPr>
+    </w:lvl>
+    <w:lvl w:ilvl="1">
+      <w:start w:val="1"/>
+      <w:numFmt w:val="decimal"/>
+      <w:isLgl/>
+      <w:lvlText w:val="%1.%2"/>
+      <w:lvlJc w:val="left"/>
+      <w:pPr>
+        <w:ind w:left="1215" w:hanging="405"/>
+      </w:pPr>
+      <w:rPr>
+        <w:rFonts w:hint="default"/>
+        <w:b/>
+      </w:rPr>
+    </w:lvl>
+    <w:lvl w:ilvl="2">
+      <w:start w:val="1"/>
+      <w:numFmt w:val="decimal"/>
+      <w:isLgl/>
+      <w:lvlText w:val="%1.%2.%3"/>
+      <w:lvlJc w:val="left"/>
+      <w:pPr>
+        <w:ind w:left="1980" w:hanging="720"/>
+      </w:pPr>
+      <w:rPr>
+        <w:rFonts w:hint="default"/>
+      </w:rPr>
+    </w:lvl>
+    <w:lvl w:ilvl="3">
+      <w:start w:val="1"/>
+      <w:numFmt w:val="decimal"/>
+      <w:isLgl/>
+      <w:lvlText w:val="%1.%2.%3.%4"/>
+      <w:lvlJc w:val="left"/>
+      <w:pPr>
+        <w:ind w:left="2790" w:hanging="1080"/>
+      </w:pPr>
+      <w:rPr>
+        <w:rFonts w:hint="default"/>
+      </w:rPr>
+    </w:lvl>
+    <w:lvl w:ilvl="4">
+      <w:start w:val="1"/>
+      <w:numFmt w:val="decimal"/>
+      <w:isLgl/>
+      <w:lvlText w:val="%1.%2.%3.%4.%5"/>
+      <w:lvlJc w:val="left"/>
+      <w:pPr>
+        <w:ind w:left="3240" w:hanging="1080"/>
+      </w:pPr>
+      <w:rPr>
+        <w:rFonts w:hint="default"/>
+      </w:rPr>
+    </w:lvl>
+    <w:lvl w:ilvl="5">
+      <w:start w:val="1"/>
+      <w:numFmt w:val="decimal"/>
+      <w:isLgl/>
+      <w:lvlText w:val="%1.%2.%3.%4.%5.%6"/>
+      <w:lvlJc w:val="left"/>
+      <w:pPr>
+        <w:ind w:left="4050" w:hanging="1440"/>
+      </w:pPr>
+      <w:rPr>
+        <w:rFonts w:hint="default"/>
+      </w:rPr>
+    </w:lvl>
+    <w:lvl w:ilvl="6">
+      <w:start w:val="1"/>
+      <w:numFmt w:val="decimal"/>
+      <w:isLgl/>
+      <w:lvlText w:val="%1.%2.%3.%4.%5.%6.%7"/>
+      <w:lvlJc w:val="left"/>
+      <w:pPr>
+        <w:ind w:left="4500" w:hanging="1440"/>
+      </w:pPr>
+      <w:rPr>
+        <w:rFonts w:hint="default"/>
+      </w:rPr>
+    </w:lvl>
+    <w:lvl w:ilvl="7">
+      <w:start w:val="1"/>
+      <w:numFmt w:val="decimal"/>
+      <w:isLgl/>
+      <w:lvlText w:val="%1.%2.%3.%4.%5.%6.%7.%8"/>
+      <w:lvlJc w:val="left"/>
+      <w:pPr>
+        <w:ind w:left="5310" w:hanging="1800"/>
+      </w:pPr>
+      <w:rPr>
+        <w:rFonts w:hint="default"/>
+      </w:rPr>
+    </w:lvl>
+    <w:lvl w:ilvl="8">
+      <w:start w:val="1"/>
+      <w:numFmt w:val="decimal"/>
+      <w:isLgl/>
+      <w:lvlText w:val="%1.%2.%3.%4.%5.%6.%7.%8.%9"/>
+      <w:lvlJc w:val="left"/>
+      <w:pPr>
+        <w:ind w:left="5760" w:hanging="1800"/>
+      </w:pPr>
+      <w:rPr>
+        <w:rFonts w:hint="default"/>
+      </w:rPr>
+    </w:lvl>
+  </w:abstractNum>
+  <w:abstractNum w:abstractNumId="13" w15:restartNumberingAfterBreak="0">
+    <w:nsid w:val="44E834C3"/>
+    <w:multiLevelType w:val="hybridMultilevel"/>
+    <w:tmpl w:val="042C62A6"/>
+    <w:lvl w:ilvl="0" w:tplc="0E540EAA">
+      <w:start w:val="1"/>
+      <w:numFmt w:val="decimal"/>
+      <w:lvlText w:val="%1."/>
+      <w:lvlJc w:val="left"/>
+      <w:pPr>
+        <w:ind w:left="1080" w:hanging="360"/>
+      </w:pPr>
+      <w:rPr>
+        <w:rFonts w:hint="default"/>
+      </w:rPr>
+    </w:lvl>
+    <w:lvl w:ilvl="1" w:tplc="04090019" w:tentative="1">
+      <w:start w:val="1"/>
+      <w:numFmt w:val="lowerLetter"/>
+      <w:lvlText w:val="%2."/>
+      <w:lvlJc w:val="left"/>
+      <w:pPr>
+        <w:ind w:left="1800" w:hanging="360"/>
+      </w:pPr>
+    </w:lvl>
+    <w:lvl w:ilvl="2" w:tplc="0409001B" w:tentative="1">
+      <w:start w:val="1"/>
+      <w:numFmt w:val="lowerRoman"/>
+      <w:lvlText w:val="%3."/>
+      <w:lvlJc w:val="right"/>
+      <w:pPr>
+        <w:ind w:left="2520" w:hanging="180"/>
+      </w:pPr>
+    </w:lvl>
+    <w:lvl w:ilvl="3" w:tplc="0409000F" w:tentative="1">
+      <w:start w:val="1"/>
+      <w:numFmt w:val="decimal"/>
+      <w:lvlText w:val="%4."/>
+      <w:lvlJc w:val="left"/>
+      <w:pPr>
+        <w:ind w:left="3240" w:hanging="360"/>
+      </w:pPr>
+    </w:lvl>
+    <w:lvl w:ilvl="4" w:tplc="04090019" w:tentative="1">
+      <w:start w:val="1"/>
+      <w:numFmt w:val="lowerLetter"/>
+      <w:lvlText w:val="%5."/>
+      <w:lvlJc w:val="left"/>
+      <w:pPr>
+        <w:ind w:left="3960" w:hanging="360"/>
+      </w:pPr>
+    </w:lvl>
+    <w:lvl w:ilvl="5" w:tplc="0409001B" w:tentative="1">
+      <w:start w:val="1"/>
+      <w:numFmt w:val="lowerRoman"/>
+      <w:lvlText w:val="%6."/>
+      <w:lvlJc w:val="right"/>
+      <w:pPr>
+        <w:ind w:left="4680" w:hanging="180"/>
+      </w:pPr>
+    </w:lvl>
+    <w:lvl w:ilvl="6" w:tplc="0409000F" w:tentative="1">
+      <w:start w:val="1"/>
+      <w:numFmt w:val="decimal"/>
+      <w:lvlText w:val="%7."/>
+      <w:lvlJc w:val="left"/>
+      <w:pPr>
+        <w:ind w:left="5400" w:hanging="360"/>
+      </w:pPr>
+    </w:lvl>
+    <w:lvl w:ilvl="7" w:tplc="04090019" w:tentative="1">
+      <w:start w:val="1"/>
+      <w:numFmt w:val="lowerLetter"/>
+      <w:lvlText w:val="%8."/>
+      <w:lvlJc w:val="left"/>
+      <w:pPr>
+        <w:ind w:left="6120" w:hanging="360"/>
+      </w:pPr>
+    </w:lvl>
+    <w:lvl w:ilvl="8" w:tplc="0409001B" w:tentative="1">
+      <w:start w:val="1"/>
+      <w:numFmt w:val="lowerRoman"/>
+      <w:lvlText w:val="%9."/>
+      <w:lvlJc w:val="right"/>
+      <w:pPr>
+        <w:ind w:left="6840" w:hanging="180"/>
+      </w:pPr>
+    </w:lvl>
+  </w:abstractNum>
+  <w:abstractNum w:abstractNumId="14" w15:restartNumberingAfterBreak="0">
+    <w:nsid w:val="46F14E22"/>
+    <w:multiLevelType w:val="hybridMultilevel"/>
+    <w:tmpl w:val="8D92B238"/>
+    <w:lvl w:ilvl="0" w:tplc="582C1B8C">
+      <w:start w:val="1"/>
+      <w:numFmt w:val="bullet"/>
+      <w:lvlText w:val="-"/>
+      <w:lvlJc w:val="left"/>
+      <w:pPr>
+        <w:ind w:left="1530" w:hanging="360"/>
+      </w:pPr>
+      <w:rPr>
+        <w:rFonts w:ascii="Arial" w:hAnsi="Arial" w:cs="Arial" w:hint="default"/>
+      </w:rPr>
+    </w:lvl>
+    <w:lvl w:ilvl="1" w:tplc="582C1BBD">
+      <w:start w:val="1"/>
+      <w:numFmt w:val="bullet"/>
+      <w:lvlText w:val="+"/>
+      <w:lvlJc w:val="left"/>
+      <w:pPr>
+        <w:ind w:left="2250" w:hanging="360"/>
+      </w:pPr>
+      <w:rPr>
+        <w:rFonts w:ascii="Arial" w:hAnsi="Arial" w:cs="Arial" w:hint="default"/>
+        <w:color w:val="auto"/>
+      </w:rPr>
+    </w:lvl>
+    <w:lvl w:ilvl="2" w:tplc="04090005" w:tentative="1">
+      <w:start w:val="1"/>
+      <w:numFmt w:val="bullet"/>
+      <w:lvlText w:val=""/>
+      <w:lvlJc w:val="left"/>
+      <w:pPr>
+        <w:ind w:left="2970" w:hanging="360"/>
+      </w:pPr>
+      <w:rPr>
+        <w:rFonts w:ascii="Wingdings" w:hAnsi="Wingdings" w:hint="default"/>
+      </w:rPr>
+    </w:lvl>
+    <w:lvl w:ilvl="3" w:tplc="04090001" w:tentative="1">
+      <w:start w:val="1"/>
+      <w:numFmt w:val="bullet"/>
+      <w:lvlText w:val=""/>
+      <w:lvlJc w:val="left"/>
+      <w:pPr>
+        <w:ind w:left="3690" w:hanging="360"/>
+      </w:pPr>
+      <w:rPr>
         <w:rFonts w:ascii="Symbol" w:hAnsi="Symbol" w:hint="default"/>
       </w:rPr>
     </w:lvl>
-    <w:lvl w:ilvl="1" w:tplc="04090003" w:tentative="1">
+    <w:lvl w:ilvl="4" w:tplc="04090003" w:tentative="1">
       <w:start w:val="1"/>
       <w:numFmt w:val="bullet"/>
       <w:lvlText w:val="o"/>
       <w:lvlJc w:val="left"/>
       <w:pPr>
-        <w:ind w:left="1440" w:hanging="360"/>
+        <w:ind w:left="4410" w:hanging="360"/>
       </w:pPr>
       <w:rPr>
         <w:rFonts w:ascii="Courier New" w:hAnsi="Courier New" w:cs="Courier New" w:hint="default"/>
       </w:rPr>
     </w:lvl>
-    <w:lvl w:ilvl="2" w:tplc="04090005" w:tentative="1">
+    <w:lvl w:ilvl="5" w:tplc="04090005" w:tentative="1">
       <w:start w:val="1"/>
       <w:numFmt w:val="bullet"/>
       <w:lvlText w:val=""/>
       <w:lvlJc w:val="left"/>
       <w:pPr>
-        <w:ind w:left="2160" w:hanging="360"/>
+        <w:ind w:left="5130" w:hanging="360"/>
       </w:pPr>
       <w:rPr>
         <w:rFonts w:ascii="Wingdings" w:hAnsi="Wingdings" w:hint="default"/>
       </w:rPr>
     </w:lvl>
-    <w:lvl w:ilvl="3" w:tplc="04090001" w:tentative="1">
+    <w:lvl w:ilvl="6" w:tplc="04090001" w:tentative="1">
       <w:start w:val="1"/>
       <w:numFmt w:val="bullet"/>
       <w:lvlText w:val=""/>
       <w:lvlJc w:val="left"/>
       <w:pPr>
-        <w:ind w:left="2880" w:hanging="360"/>
+        <w:ind w:left="5850" w:hanging="360"/>
       </w:pPr>
       <w:rPr>
         <w:rFonts w:ascii="Symbol" w:hAnsi="Symbol" w:hint="default"/>
       </w:rPr>
     </w:lvl>
-    <w:lvl w:ilvl="4" w:tplc="04090003" w:tentative="1">
+    <w:lvl w:ilvl="7" w:tplc="04090003" w:tentative="1">
       <w:start w:val="1"/>
       <w:numFmt w:val="bullet"/>
       <w:lvlText w:val="o"/>
       <w:lvlJc w:val="left"/>
       <w:pPr>
-        <w:ind w:left="3600" w:hanging="360"/>
+        <w:ind w:left="6570" w:hanging="360"/>
       </w:pPr>
       <w:rPr>
         <w:rFonts w:ascii="Courier New" w:hAnsi="Courier New" w:cs="Courier New" w:hint="default"/>
       </w:rPr>
     </w:lvl>
-    <w:lvl w:ilvl="5" w:tplc="04090005" w:tentative="1">
+    <w:lvl w:ilvl="8" w:tplc="04090005" w:tentative="1">
       <w:start w:val="1"/>
       <w:numFmt w:val="bullet"/>
       <w:lvlText w:val=""/>
       <w:lvlJc w:val="left"/>
       <w:pPr>
-        <w:ind w:left="4320" w:hanging="360"/>
+        <w:ind w:left="7290" w:hanging="360"/>
       </w:pPr>
       <w:rPr>
         <w:rFonts w:ascii="Wingdings" w:hAnsi="Wingdings" w:hint="default"/>
       </w:rPr>
     </w:lvl>
-    <w:lvl w:ilvl="6" w:tplc="04090001" w:tentative="1">
-      <w:start w:val="1"/>
-      <w:numFmt w:val="bullet"/>
-      <w:lvlText w:val=""/>
-      <w:lvlJc w:val="left"/>
-      <w:pPr>
-        <w:ind w:left="5040" w:hanging="360"/>
-      </w:pPr>
-      <w:rPr>
-        <w:rFonts w:ascii="Symbol" w:hAnsi="Symbol" w:hint="default"/>
-      </w:rPr>
-    </w:lvl>
-    <w:lvl w:ilvl="7" w:tplc="04090003" w:tentative="1">
-      <w:start w:val="1"/>
-      <w:numFmt w:val="bullet"/>
-      <w:lvlText w:val="o"/>
-      <w:lvlJc w:val="left"/>
-      <w:pPr>
-        <w:ind w:left="5760" w:hanging="360"/>
-      </w:pPr>
-      <w:rPr>
-        <w:rFonts w:ascii="Courier New" w:hAnsi="Courier New" w:cs="Courier New" w:hint="default"/>
-      </w:rPr>
-    </w:lvl>
-    <w:lvl w:ilvl="8" w:tplc="04090005" w:tentative="1">
-      <w:start w:val="1"/>
-      <w:numFmt w:val="bullet"/>
-      <w:lvlText w:val=""/>
-      <w:lvlJc w:val="left"/>
-      <w:pPr>
-        <w:ind w:left="6480" w:hanging="360"/>
-      </w:pPr>
-      <w:rPr>
-        <w:rFonts w:ascii="Wingdings" w:hAnsi="Wingdings" w:hint="default"/>
-      </w:rPr>
-    </w:lvl>
   </w:abstractNum>
-  <w:abstractNum w:abstractNumId="7" w15:restartNumberingAfterBreak="0">
+  <w:abstractNum w:abstractNumId="15" w15:restartNumberingAfterBreak="0">
     <w:nsid w:val="5A6516B1"/>
     <w:multiLevelType w:val="hybridMultilevel"/>
     <w:tmpl w:val="668C90D4"/>
@@ -2837,35 +3807,273 @@
       </w:rPr>
     </w:lvl>
   </w:abstractNum>
+  <w:abstractNum w:abstractNumId="16" w15:restartNumberingAfterBreak="0">
+    <w:nsid w:val="6FCA5BFD"/>
+    <w:multiLevelType w:val="hybridMultilevel"/>
+    <w:tmpl w:val="6D7C9ED2"/>
+    <w:lvl w:ilvl="0" w:tplc="0409000F">
+      <w:start w:val="1"/>
+      <w:numFmt w:val="decimal"/>
+      <w:lvlText w:val="%1."/>
+      <w:lvlJc w:val="left"/>
+      <w:pPr>
+        <w:ind w:left="1440" w:hanging="360"/>
+      </w:pPr>
+    </w:lvl>
+    <w:lvl w:ilvl="1" w:tplc="04090019" w:tentative="1">
+      <w:start w:val="1"/>
+      <w:numFmt w:val="lowerLetter"/>
+      <w:lvlText w:val="%2."/>
+      <w:lvlJc w:val="left"/>
+      <w:pPr>
+        <w:ind w:left="2160" w:hanging="360"/>
+      </w:pPr>
+    </w:lvl>
+    <w:lvl w:ilvl="2" w:tplc="0409001B" w:tentative="1">
+      <w:start w:val="1"/>
+      <w:numFmt w:val="lowerRoman"/>
+      <w:lvlText w:val="%3."/>
+      <w:lvlJc w:val="right"/>
+      <w:pPr>
+        <w:ind w:left="2880" w:hanging="180"/>
+      </w:pPr>
+    </w:lvl>
+    <w:lvl w:ilvl="3" w:tplc="0409000F" w:tentative="1">
+      <w:start w:val="1"/>
+      <w:numFmt w:val="decimal"/>
+      <w:lvlText w:val="%4."/>
+      <w:lvlJc w:val="left"/>
+      <w:pPr>
+        <w:ind w:left="3600" w:hanging="360"/>
+      </w:pPr>
+    </w:lvl>
+    <w:lvl w:ilvl="4" w:tplc="04090019" w:tentative="1">
+      <w:start w:val="1"/>
+      <w:numFmt w:val="lowerLetter"/>
+      <w:lvlText w:val="%5."/>
+      <w:lvlJc w:val="left"/>
+      <w:pPr>
+        <w:ind w:left="4320" w:hanging="360"/>
+      </w:pPr>
+    </w:lvl>
+    <w:lvl w:ilvl="5" w:tplc="0409001B" w:tentative="1">
+      <w:start w:val="1"/>
+      <w:numFmt w:val="lowerRoman"/>
+      <w:lvlText w:val="%6."/>
+      <w:lvlJc w:val="right"/>
+      <w:pPr>
+        <w:ind w:left="5040" w:hanging="180"/>
+      </w:pPr>
+    </w:lvl>
+    <w:lvl w:ilvl="6" w:tplc="0409000F" w:tentative="1">
+      <w:start w:val="1"/>
+      <w:numFmt w:val="decimal"/>
+      <w:lvlText w:val="%7."/>
+      <w:lvlJc w:val="left"/>
+      <w:pPr>
+        <w:ind w:left="5760" w:hanging="360"/>
+      </w:pPr>
+    </w:lvl>
+    <w:lvl w:ilvl="7" w:tplc="04090019" w:tentative="1">
+      <w:start w:val="1"/>
+      <w:numFmt w:val="lowerLetter"/>
+      <w:lvlText w:val="%8."/>
+      <w:lvlJc w:val="left"/>
+      <w:pPr>
+        <w:ind w:left="6480" w:hanging="360"/>
+      </w:pPr>
+    </w:lvl>
+    <w:lvl w:ilvl="8" w:tplc="0409001B" w:tentative="1">
+      <w:start w:val="1"/>
+      <w:numFmt w:val="lowerRoman"/>
+      <w:lvlText w:val="%9."/>
+      <w:lvlJc w:val="right"/>
+      <w:pPr>
+        <w:ind w:left="7200" w:hanging="180"/>
+      </w:pPr>
+    </w:lvl>
+  </w:abstractNum>
+  <w:abstractNum w:abstractNumId="17" w15:restartNumberingAfterBreak="0">
+    <w:nsid w:val="72CD7B58"/>
+    <w:multiLevelType w:val="multilevel"/>
+    <w:tmpl w:val="8D4E6E8C"/>
+    <w:lvl w:ilvl="0">
+      <w:start w:val="5"/>
+      <w:numFmt w:val="decimal"/>
+      <w:lvlText w:val="%1."/>
+      <w:lvlJc w:val="left"/>
+      <w:pPr>
+        <w:ind w:left="720" w:hanging="360"/>
+      </w:pPr>
+      <w:rPr>
+        <w:rFonts w:hint="default"/>
+        <w:b/>
+      </w:rPr>
+    </w:lvl>
+    <w:lvl w:ilvl="1">
+      <w:start w:val="1"/>
+      <w:numFmt w:val="decimal"/>
+      <w:isLgl/>
+      <w:lvlText w:val="%1.%2"/>
+      <w:lvlJc w:val="left"/>
+      <w:pPr>
+        <w:ind w:left="1215" w:hanging="405"/>
+      </w:pPr>
+      <w:rPr>
+        <w:rFonts w:hint="default"/>
+      </w:rPr>
+    </w:lvl>
+    <w:lvl w:ilvl="2">
+      <w:start w:val="1"/>
+      <w:numFmt w:val="decimal"/>
+      <w:isLgl/>
+      <w:lvlText w:val="%1.%2.%3"/>
+      <w:lvlJc w:val="left"/>
+      <w:pPr>
+        <w:ind w:left="1980" w:hanging="720"/>
+      </w:pPr>
+      <w:rPr>
+        <w:rFonts w:hint="default"/>
+      </w:rPr>
+    </w:lvl>
+    <w:lvl w:ilvl="3">
+      <w:start w:val="1"/>
+      <w:numFmt w:val="decimal"/>
+      <w:isLgl/>
+      <w:lvlText w:val="%1.%2.%3.%4"/>
+      <w:lvlJc w:val="left"/>
+      <w:pPr>
+        <w:ind w:left="2790" w:hanging="1080"/>
+      </w:pPr>
+      <w:rPr>
+        <w:rFonts w:hint="default"/>
+      </w:rPr>
+    </w:lvl>
+    <w:lvl w:ilvl="4">
+      <w:start w:val="1"/>
+      <w:numFmt w:val="decimal"/>
+      <w:isLgl/>
+      <w:lvlText w:val="%1.%2.%3.%4.%5"/>
+      <w:lvlJc w:val="left"/>
+      <w:pPr>
+        <w:ind w:left="3240" w:hanging="1080"/>
+      </w:pPr>
+      <w:rPr>
+        <w:rFonts w:hint="default"/>
+      </w:rPr>
+    </w:lvl>
+    <w:lvl w:ilvl="5">
+      <w:start w:val="1"/>
+      <w:numFmt w:val="decimal"/>
+      <w:isLgl/>
+      <w:lvlText w:val="%1.%2.%3.%4.%5.%6"/>
+      <w:lvlJc w:val="left"/>
+      <w:pPr>
+        <w:ind w:left="4050" w:hanging="1440"/>
+      </w:pPr>
+      <w:rPr>
+        <w:rFonts w:hint="default"/>
+      </w:rPr>
+    </w:lvl>
+    <w:lvl w:ilvl="6">
+      <w:start w:val="1"/>
+      <w:numFmt w:val="decimal"/>
+      <w:isLgl/>
+      <w:lvlText w:val="%1.%2.%3.%4.%5.%6.%7"/>
+      <w:lvlJc w:val="left"/>
+      <w:pPr>
+        <w:ind w:left="4500" w:hanging="1440"/>
+      </w:pPr>
+      <w:rPr>
+        <w:rFonts w:hint="default"/>
+      </w:rPr>
+    </w:lvl>
+    <w:lvl w:ilvl="7">
+      <w:start w:val="1"/>
+      <w:numFmt w:val="decimal"/>
+      <w:isLgl/>
+      <w:lvlText w:val="%1.%2.%3.%4.%5.%6.%7.%8"/>
+      <w:lvlJc w:val="left"/>
+      <w:pPr>
+        <w:ind w:left="5310" w:hanging="1800"/>
+      </w:pPr>
+      <w:rPr>
+        <w:rFonts w:hint="default"/>
+      </w:rPr>
+    </w:lvl>
+    <w:lvl w:ilvl="8">
+      <w:start w:val="1"/>
+      <w:numFmt w:val="decimal"/>
+      <w:isLgl/>
+      <w:lvlText w:val="%1.%2.%3.%4.%5.%6.%7.%8.%9"/>
+      <w:lvlJc w:val="left"/>
+      <w:pPr>
+        <w:ind w:left="5760" w:hanging="1800"/>
+      </w:pPr>
+      <w:rPr>
+        <w:rFonts w:hint="default"/>
+      </w:rPr>
+    </w:lvl>
+  </w:abstractNum>
   <w:num w:numId="1">
+    <w:abstractNumId w:val="5"/>
+  </w:num>
+  <w:num w:numId="2">
+    <w:abstractNumId w:val="8"/>
+  </w:num>
+  <w:num w:numId="3">
+    <w:abstractNumId w:val="15"/>
+  </w:num>
+  <w:num w:numId="4">
+    <w:abstractNumId w:val="9"/>
+  </w:num>
+  <w:num w:numId="5">
+    <w:abstractNumId w:val="4"/>
+  </w:num>
+  <w:num w:numId="6">
+    <w:abstractNumId w:val="1"/>
+  </w:num>
+  <w:num w:numId="7">
+    <w:abstractNumId w:val="6"/>
+  </w:num>
+  <w:num w:numId="8">
+    <w:abstractNumId w:val="2"/>
+  </w:num>
+  <w:num w:numId="9">
+    <w:abstractNumId w:val="16"/>
+  </w:num>
+  <w:num w:numId="10">
+    <w:abstractNumId w:val="13"/>
+  </w:num>
+  <w:num w:numId="11">
+    <w:abstractNumId w:val="17"/>
+  </w:num>
+  <w:num w:numId="12">
     <w:abstractNumId w:val="3"/>
   </w:num>
-  <w:num w:numId="2">
-    <w:abstractNumId w:val="5"/>
+  <w:num w:numId="13">
+    <w:abstractNumId w:val="12"/>
   </w:num>
-  <w:num w:numId="3">
+  <w:num w:numId="14">
+    <w:abstractNumId w:val="0"/>
+  </w:num>
+  <w:num w:numId="15">
+    <w:abstractNumId w:val="11"/>
+  </w:num>
+  <w:num w:numId="16">
     <w:abstractNumId w:val="7"/>
   </w:num>
-  <w:num w:numId="4">
-    <w:abstractNumId w:val="6"/>
+  <w:num w:numId="17">
+    <w:abstractNumId w:val="14"/>
   </w:num>
-  <w:num w:numId="5">
-    <w:abstractNumId w:val="2"/>
-  </w:num>
-  <w:num w:numId="6">
-    <w:abstractNumId w:val="0"/>
-  </w:num>
-  <w:num w:numId="7">
-    <w:abstractNumId w:val="4"/>
-  </w:num>
-  <w:num w:numId="8">
-    <w:abstractNumId w:val="1"/>
+  <w:num w:numId="18">
+    <w:abstractNumId w:val="10"/>
   </w:num>
 </w:numbering>
 </file>
 
 <file path=word/styles.xml><?xml version="1.0" encoding="utf-8"?>
-<w:styles xmlns:mc="http://schemas.openxmlformats.org/markup-compatibility/2006" xmlns:r="http://schemas.openxmlformats.org/officeDocument/2006/relationships" xmlns:w="http://schemas.openxmlformats.org/wordprocessingml/2006/main" xmlns:w14="http://schemas.microsoft.com/office/word/2010/wordml" xmlns:w15="http://schemas.microsoft.com/office/word/2012/wordml" mc:Ignorable="w14 w15">
+<w:styles xmlns:mc="http://schemas.openxmlformats.org/markup-compatibility/2006" xmlns:r="http://schemas.openxmlformats.org/officeDocument/2006/relationships" xmlns:w="http://schemas.openxmlformats.org/wordprocessingml/2006/main" xmlns:w14="http://schemas.microsoft.com/office/word/2010/wordml" xmlns:w15="http://schemas.microsoft.com/office/word/2012/wordml" xmlns:w16cid="http://schemas.microsoft.com/office/word/2016/wordml/cid" xmlns:w16se="http://schemas.microsoft.com/office/word/2015/wordml/symex" mc:Ignorable="w14 w15 w16se w16cid">
   <w:docDefaults>
     <w:rPrDefault>
       <w:rPr>
@@ -2881,7 +4089,7 @@
       </w:pPr>
     </w:pPrDefault>
   </w:docDefaults>
-  <w:latentStyles w:defLockedState="0" w:defUIPriority="99" w:defSemiHidden="0" w:defUnhideWhenUsed="0" w:defQFormat="0" w:count="371">
+  <w:latentStyles w:defLockedState="0" w:defUIPriority="99" w:defSemiHidden="0" w:defUnhideWhenUsed="0" w:defQFormat="0" w:count="375">
     <w:lsdException w:name="Normal" w:uiPriority="0" w:qFormat="1"/>
     <w:lsdException w:name="heading 1" w:uiPriority="9" w:qFormat="1"/>
     <w:lsdException w:name="heading 2" w:semiHidden="1" w:uiPriority="9" w:unhideWhenUsed="1" w:qFormat="1"/>
@@ -3253,6 +4461,10 @@
     <w:lsdException w:name="List Table 5 Dark Accent 6" w:uiPriority="50"/>
     <w:lsdException w:name="List Table 6 Colorful Accent 6" w:uiPriority="51"/>
     <w:lsdException w:name="List Table 7 Colorful Accent 6" w:uiPriority="52"/>
+    <w:lsdException w:name="Mention" w:semiHidden="1" w:unhideWhenUsed="1"/>
+    <w:lsdException w:name="Smart Hyperlink" w:semiHidden="1" w:unhideWhenUsed="1"/>
+    <w:lsdException w:name="Hashtag" w:semiHidden="1" w:unhideWhenUsed="1"/>
+    <w:lsdException w:name="Unresolved Mention" w:semiHidden="1" w:unhideWhenUsed="1"/>
   </w:latentStyles>
   <w:style w:type="paragraph" w:default="1" w:styleId="Normal">
     <w:name w:val="Normal"/>
@@ -3536,6 +4748,60 @@
     <w:uiPriority w:val="99"/>
     <w:rsid w:val="002F14A9"/>
   </w:style>
+  <w:style w:type="paragraph" w:styleId="Caption">
+    <w:name w:val="caption"/>
+    <w:basedOn w:val="Normal"/>
+    <w:next w:val="Normal"/>
+    <w:link w:val="CaptionChar"/>
+    <w:uiPriority w:val="35"/>
+    <w:qFormat/>
+    <w:rsid w:val="00507866"/>
+    <w:pPr>
+      <w:spacing w:after="0" w:line="240" w:lineRule="auto"/>
+    </w:pPr>
+    <w:rPr>
+      <w:rFonts w:ascii="Calibri" w:eastAsia="Calibri" w:hAnsi="Calibri" w:cs="Times New Roman"/>
+      <w:b/>
+      <w:bCs/>
+      <w:color w:val="4F81BD"/>
+      <w:sz w:val="18"/>
+      <w:szCs w:val="18"/>
+    </w:rPr>
+  </w:style>
+  <w:style w:type="paragraph" w:customStyle="1" w:styleId="PlainTable32">
+    <w:name w:val="Plain Table 32"/>
+    <w:basedOn w:val="Normal"/>
+    <w:uiPriority w:val="34"/>
+    <w:qFormat/>
+    <w:rsid w:val="00507866"/>
+    <w:pPr>
+      <w:spacing w:after="160" w:line="259" w:lineRule="auto"/>
+      <w:ind w:left="720"/>
+      <w:contextualSpacing/>
+    </w:pPr>
+    <w:rPr>
+      <w:rFonts w:ascii="Calibri" w:eastAsia="Calibri" w:hAnsi="Calibri" w:cs="Times New Roman"/>
+    </w:rPr>
+  </w:style>
+  <w:style w:type="character" w:customStyle="1" w:styleId="CaptionChar">
+    <w:name w:val="Caption Char"/>
+    <w:link w:val="Caption"/>
+    <w:uiPriority w:val="35"/>
+    <w:qFormat/>
+    <w:rsid w:val="00507866"/>
+    <w:rPr>
+      <w:rFonts w:ascii="Calibri" w:eastAsia="Calibri" w:hAnsi="Calibri" w:cs="Times New Roman"/>
+      <w:b/>
+      <w:bCs/>
+      <w:color w:val="4F81BD"/>
+      <w:sz w:val="18"/>
+      <w:szCs w:val="18"/>
+    </w:rPr>
+  </w:style>
+  <w:style w:type="character" w:customStyle="1" w:styleId="5yl5">
+    <w:name w:val="_5yl5"/>
+    <w:rsid w:val="00507866"/>
+  </w:style>
 </w:styles>
 </file>
 

</xml_diff>